<commit_message>
Oprava u 4 danu
</commit_message>
<xml_diff>
--- a/4dan.docx
+++ b/4dan.docx
@@ -1,6 +1,6 @@
 
 <file path=word/document.xml><?xml version="1.0" encoding="utf-8"?>
-<w:document xmlns:wpc="http://schemas.microsoft.com/office/word/2010/wordprocessingCanvas" xmlns:cx="http://schemas.microsoft.com/office/drawing/2014/chartex" xmlns:cx1="http://schemas.microsoft.com/office/drawing/2015/9/8/chartex" xmlns:cx2="http://schemas.microsoft.com/office/drawing/2015/10/21/chartex" xmlns:cx3="http://schemas.microsoft.com/office/drawing/2016/5/9/chartex" xmlns:cx4="http://schemas.microsoft.com/office/drawing/2016/5/10/chartex" xmlns:cx5="http://schemas.microsoft.com/office/drawing/2016/5/11/chartex" xmlns:cx6="http://schemas.microsoft.com/office/drawing/2016/5/12/chartex" xmlns:cx7="http://schemas.microsoft.com/office/drawing/2016/5/13/chartex" xmlns:cx8="http://schemas.microsoft.com/office/drawing/2016/5/14/chartex" xmlns:mc="http://schemas.openxmlformats.org/markup-compatibility/2006" xmlns:aink="http://schemas.microsoft.com/office/drawing/2016/ink" xmlns:am3d="http://schemas.microsoft.com/office/drawing/2017/model3d" xmlns:o="urn:schemas-microsoft-com:office:office" xmlns:oel="http://schemas.microsoft.com/office/2019/extlst" xmlns:r="http://schemas.openxmlformats.org/officeDocument/2006/relationships" xmlns:m="http://schemas.openxmlformats.org/officeDocument/2006/math" xmlns:v="urn:schemas-microsoft-com:vml" xmlns:wp14="http://schemas.microsoft.com/office/word/2010/wordprocessingDrawing" xmlns:wp="http://schemas.openxmlformats.org/drawingml/2006/wordprocessingDrawing" xmlns:w10="urn:schemas-microsoft-com:office:word" xmlns:w="http://schemas.openxmlformats.org/wordprocessingml/2006/main" xmlns:w14="http://schemas.microsoft.com/office/word/2010/wordml" xmlns:w15="http://schemas.microsoft.com/office/word/2012/wordml" xmlns:w16cex="http://schemas.microsoft.com/office/word/2018/wordml/cex" xmlns:w16cid="http://schemas.microsoft.com/office/word/2016/wordml/cid" xmlns:w16="http://schemas.microsoft.com/office/word/2018/wordml" xmlns:w16sdtdh="http://schemas.microsoft.com/office/word/2020/wordml/sdtdatahash" xmlns:w16se="http://schemas.microsoft.com/office/word/2015/wordml/symex" xmlns:wpg="http://schemas.microsoft.com/office/word/2010/wordprocessingGroup" xmlns:wpi="http://schemas.microsoft.com/office/word/2010/wordprocessingInk" xmlns:wne="http://schemas.microsoft.com/office/word/2006/wordml" xmlns:wps="http://schemas.microsoft.com/office/word/2010/wordprocessingShape" mc:Ignorable="w14 w15 w16se w16cid w16 w16cex w16sdtdh wp14">
+<w:document xmlns:wpc="http://schemas.microsoft.com/office/word/2010/wordprocessingCanvas" xmlns:cx="http://schemas.microsoft.com/office/drawing/2014/chartex" xmlns:cx1="http://schemas.microsoft.com/office/drawing/2015/9/8/chartex" xmlns:cx2="http://schemas.microsoft.com/office/drawing/2015/10/21/chartex" xmlns:cx3="http://schemas.microsoft.com/office/drawing/2016/5/9/chartex" xmlns:cx4="http://schemas.microsoft.com/office/drawing/2016/5/10/chartex" xmlns:cx5="http://schemas.microsoft.com/office/drawing/2016/5/11/chartex" xmlns:cx6="http://schemas.microsoft.com/office/drawing/2016/5/12/chartex" xmlns:cx7="http://schemas.microsoft.com/office/drawing/2016/5/13/chartex" xmlns:cx8="http://schemas.microsoft.com/office/drawing/2016/5/14/chartex" xmlns:mc="http://schemas.openxmlformats.org/markup-compatibility/2006" xmlns:aink="http://schemas.microsoft.com/office/drawing/2016/ink" xmlns:am3d="http://schemas.microsoft.com/office/drawing/2017/model3d" xmlns:o="urn:schemas-microsoft-com:office:office" xmlns:oel="http://schemas.microsoft.com/office/2019/extlst" xmlns:r="http://schemas.openxmlformats.org/officeDocument/2006/relationships" xmlns:m="http://schemas.openxmlformats.org/officeDocument/2006/math" xmlns:v="urn:schemas-microsoft-com:vml" xmlns:wp14="http://schemas.microsoft.com/office/word/2010/wordprocessingDrawing" xmlns:wp="http://schemas.openxmlformats.org/drawingml/2006/wordprocessingDrawing" xmlns:w10="urn:schemas-microsoft-com:office:word" xmlns:w="http://schemas.openxmlformats.org/wordprocessingml/2006/main" xmlns:w14="http://schemas.microsoft.com/office/word/2010/wordml" xmlns:w15="http://schemas.microsoft.com/office/word/2012/wordml" xmlns:w16cex="http://schemas.microsoft.com/office/word/2018/wordml/cex" xmlns:w16cid="http://schemas.microsoft.com/office/word/2016/wordml/cid" xmlns:w16="http://schemas.microsoft.com/office/word/2018/wordml" xmlns:w16du="http://schemas.microsoft.com/office/word/2023/wordml/word16du" xmlns:w16sdtdh="http://schemas.microsoft.com/office/word/2020/wordml/sdtdatahash" xmlns:w16sdtfl="http://schemas.microsoft.com/office/word/2024/wordml/sdtformatlock" xmlns:w16se="http://schemas.microsoft.com/office/word/2015/wordml/symex" xmlns:wpg="http://schemas.microsoft.com/office/word/2010/wordprocessingGroup" xmlns:wpi="http://schemas.microsoft.com/office/word/2010/wordprocessingInk" xmlns:wne="http://schemas.microsoft.com/office/word/2006/wordml" xmlns:wps="http://schemas.microsoft.com/office/word/2010/wordprocessingShape" mc:Ignorable="w14 w15 w16se w16cid w16 w16cex w16sdtdh w16sdtfl w16du wp14">
   <w:body>
     <w:p>
       <w:pPr>
@@ -17,7 +17,7 @@
         <mc:AlternateContent>
           <mc:Choice Requires="wps">
             <w:drawing>
-              <wp:anchor distT="0" distB="0" distL="114300" distR="114300" simplePos="0" relativeHeight="251659264" behindDoc="0" locked="0" layoutInCell="1" allowOverlap="1" wp14:anchorId="75A6A2CB" wp14:editId="14C02CA0">
+              <wp:anchor distT="0" distB="0" distL="114300" distR="114300" simplePos="0" relativeHeight="251659264" behindDoc="0" locked="0" layoutInCell="1" allowOverlap="1" wp14:anchorId="6B569126" wp14:editId="730B4501">
                 <wp:simplePos x="0" y="0"/>
                 <wp:positionH relativeFrom="column">
                   <wp:posOffset>106200</wp:posOffset>
@@ -28,7 +28,7 @@
                 <wp:extent cx="5577840" cy="0"/>
                 <wp:effectExtent l="0" t="0" r="10160" b="12700"/>
                 <wp:wrapTopAndBottom/>
-                <wp:docPr id="519455691" name="Tvar1"/>
+                <wp:docPr id="1385690254" name="Tvar1"/>
                 <wp:cNvGraphicFramePr/>
                 <a:graphic xmlns:a="http://schemas.openxmlformats.org/drawingml/2006/main">
                   <a:graphicData uri="http://schemas.microsoft.com/office/word/2010/wordprocessingShape">
@@ -60,7 +60,7 @@
           </mc:Choice>
           <mc:Fallback>
             <w:pict>
-              <v:line w14:anchorId="5359DAA6" id="Tvar1" o:spid="_x0000_s1026" style="position:absolute;z-index:251659264;visibility:visible;mso-wrap-style:square;mso-wrap-distance-left:9pt;mso-wrap-distance-top:0;mso-wrap-distance-right:9pt;mso-wrap-distance-bottom:0;mso-position-horizontal:absolute;mso-position-horizontal-relative:text;mso-position-vertical:absolute;mso-position-vertical-relative:text" from="8.35pt,5.55pt" to="447.55pt,5.55pt" o:gfxdata="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" strokeweight=".26mm">
+              <v:line w14:anchorId="5A30BD1A" id="Tvar1" o:spid="_x0000_s1026" style="position:absolute;z-index:251659264;visibility:visible;mso-wrap-style:square;mso-wrap-distance-left:9pt;mso-wrap-distance-top:0;mso-wrap-distance-right:9pt;mso-wrap-distance-bottom:0;mso-position-horizontal:absolute;mso-position-horizontal-relative:text;mso-position-vertical:absolute;mso-position-vertical-relative:text" from="8.35pt,5.55pt" to="447.55pt,5.55pt" o:gfxdata="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" strokeweight=".26mm">
                 <v:stroke joinstyle="miter"/>
                 <w10:wrap type="topAndBottom"/>
               </v:line>
@@ -80,7 +80,7 @@
         <mc:AlternateContent>
           <mc:Choice Requires="wps">
             <w:drawing>
-              <wp:anchor distT="0" distB="0" distL="114300" distR="114300" simplePos="0" relativeHeight="251658240" behindDoc="1" locked="0" layoutInCell="1" allowOverlap="1" wp14:anchorId="2B7CB8BD" wp14:editId="6AC7F07E">
+              <wp:anchor distT="0" distB="0" distL="114300" distR="114300" simplePos="0" relativeHeight="251658240" behindDoc="1" locked="0" layoutInCell="1" allowOverlap="1" wp14:anchorId="12632E47" wp14:editId="01F31777">
                 <wp:simplePos x="0" y="0"/>
                 <wp:positionH relativeFrom="column">
                   <wp:posOffset>1477080</wp:posOffset>
@@ -91,7 +91,7 @@
                 <wp:extent cx="2835000" cy="457559"/>
                 <wp:effectExtent l="0" t="0" r="9800" b="12341"/>
                 <wp:wrapNone/>
-                <wp:docPr id="1392814387" name="Tvar2"/>
+                <wp:docPr id="1115816782" name="Tvar2"/>
                 <wp:cNvGraphicFramePr/>
                 <a:graphic xmlns:a="http://schemas.openxmlformats.org/drawingml/2006/main">
                   <a:graphicData uri="http://schemas.microsoft.com/office/word/2010/wordprocessingShape">
@@ -180,7 +180,7 @@
           </mc:Choice>
           <mc:Fallback>
             <w:pict>
-              <v:shape w14:anchorId="2B7CB8BD" id="Tvar2" o:spid="_x0000_s1026" style="position:absolute;left:0;text-align:left;margin-left:116.3pt;margin-top:16.95pt;width:223.25pt;height:36.05pt;z-index:-251658240;visibility:visible;mso-wrap-style:square;mso-wrap-distance-left:9pt;mso-wrap-distance-top:0;mso-wrap-distance-right:9pt;mso-wrap-distance-bottom:0;mso-position-horizontal:absolute;mso-position-horizontal-relative:text;mso-position-vertical:absolute;mso-position-vertical-relative:text;v-text-anchor:top" coordsize="21600,21600" o:spt="100" o:gfxdata="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" adj="-11796480,,5400" path="m,l21600,r,21600l,21600,,xe" fillcolor="#939393" strokeweight=".26mm">
+              <v:shape w14:anchorId="12632E47" id="Tvar2" o:spid="_x0000_s1026" style="position:absolute;left:0;text-align:left;margin-left:116.3pt;margin-top:16.95pt;width:223.25pt;height:36.05pt;z-index:-251658240;visibility:visible;mso-wrap-style:square;mso-wrap-distance-left:9pt;mso-wrap-distance-top:0;mso-wrap-distance-right:9pt;mso-wrap-distance-bottom:0;mso-position-horizontal:absolute;mso-position-horizontal-relative:text;mso-position-vertical:absolute;mso-position-vertical-relative:text;v-text-anchor:top" coordsize="21600,21600" o:spt="100" o:gfxdata="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" adj="-11796480,,5400" path="m,l21600,r,21600l,21600,,xe" fillcolor="#939393" strokeweight=".26mm">
                 <v:fill angle="23" focus="100%" type="gradient">
                   <o:fill v:ext="view" type="gradientUnscaled"/>
                 </v:fill>
@@ -291,16 +291,14 @@
         </w:rPr>
         <w:t xml:space="preserve"> a 1x proti zbrani. Pokud je </w:t>
       </w:r>
-      <w:proofErr w:type="gramStart"/>
       <w:r>
         <w:rPr>
           <w:rFonts w:ascii="Arial" w:hAnsi="Arial" w:cs="Arial"/>
           <w:i/>
           <w:sz w:val="20"/>
         </w:rPr>
-        <w:t>technik  v</w:t>
-      </w:r>
-      <w:proofErr w:type="gramEnd"/>
+        <w:t>technika v</w:t>
+      </w:r>
       <w:r>
         <w:rPr>
           <w:rFonts w:ascii="Arial" w:hAnsi="Arial" w:cs="Arial"/>
@@ -327,25 +325,7 @@
           <w:i/>
           <w:sz w:val="20"/>
         </w:rPr>
-        <w:t xml:space="preserve">Obrana je provedena po opakovaném útoku (např. po kopu následuje úchop), po ukončení akce útočník </w:t>
-      </w:r>
-      <w:proofErr w:type="gramStart"/>
-      <w:r>
-        <w:rPr>
-          <w:rFonts w:ascii="Arial" w:hAnsi="Arial" w:cs="Arial"/>
-          <w:i/>
-          <w:sz w:val="20"/>
-        </w:rPr>
-        <w:t>útočí</w:t>
-      </w:r>
-      <w:proofErr w:type="gramEnd"/>
-      <w:r>
-        <w:rPr>
-          <w:rFonts w:ascii="Arial" w:hAnsi="Arial" w:cs="Arial"/>
-          <w:i/>
-          <w:sz w:val="20"/>
-        </w:rPr>
-        <w:t xml:space="preserve"> libovolně ještě jednou, obrana je v této fázi rovněž libovolná.</w:t>
+        <w:t>Obrana je provedena po opakovaném útoku (např. po kopu následuje úchop), po ukončení akce útočník útočí libovolně ještě jednou, obrana je v této fázi rovněž libovolná.</w:t>
       </w:r>
     </w:p>
     <w:p>
@@ -551,6 +531,7 @@
       <w:pPr>
         <w:pStyle w:val="Standard"/>
         <w:ind w:left="1416"/>
+        <w:jc w:val="center"/>
         <w:rPr>
           <w:rFonts w:ascii="Impact" w:hAnsi="Impact" w:cs="Impact"/>
           <w:sz w:val="22"/>
@@ -563,24 +544,28 @@
           <w:sz w:val="22"/>
         </w:rPr>
         <w:drawing>
-          <wp:inline distT="0" distB="0" distL="0" distR="0" wp14:anchorId="1361F6B4" wp14:editId="304224A5">
-            <wp:extent cx="3777120" cy="1736640"/>
-            <wp:effectExtent l="0" t="0" r="0" b="3260"/>
-            <wp:docPr id="1277414327" name="image11.jpg" descr="IMG_20150524_203607.jpg"/>
-            <wp:cNvGraphicFramePr/>
+          <wp:inline distT="0" distB="0" distL="0" distR="0" wp14:anchorId="3F658414" wp14:editId="30A0D1C5">
+            <wp:extent cx="1905000" cy="2222500"/>
+            <wp:effectExtent l="0" t="0" r="0" b="0"/>
+            <wp:docPr id="605241692" name="Obrázek 7" descr="Obsah obrázku skica, kresba, ilustrace, Perokresba&#10;&#10;Obsah vygenerovaný umělou inteligencí může být nesprávný."/>
+            <wp:cNvGraphicFramePr>
+              <a:graphicFrameLocks xmlns:a="http://schemas.openxmlformats.org/drawingml/2006/main" noChangeAspect="1"/>
+            </wp:cNvGraphicFramePr>
             <a:graphic xmlns:a="http://schemas.openxmlformats.org/drawingml/2006/main">
               <a:graphicData uri="http://schemas.openxmlformats.org/drawingml/2006/picture">
                 <pic:pic xmlns:pic="http://schemas.openxmlformats.org/drawingml/2006/picture">
                   <pic:nvPicPr>
-                    <pic:cNvPr id="0" name=""/>
+                    <pic:cNvPr id="605241692" name="Obrázek 7" descr="Obsah obrázku skica, kresba, ilustrace, Perokresba&#10;&#10;Obsah vygenerovaný umělou inteligencí může být nesprávný."/>
                     <pic:cNvPicPr/>
                   </pic:nvPicPr>
                   <pic:blipFill>
                     <a:blip r:embed="rId7">
-                      <a:lum/>
-                      <a:alphaModFix/>
+                      <a:extLst>
+                        <a:ext uri="{28A0092B-C50C-407E-A947-70E740481C1C}">
+                          <a14:useLocalDpi xmlns:a14="http://schemas.microsoft.com/office/drawing/2010/main" val="0"/>
+                        </a:ext>
+                      </a:extLst>
                     </a:blip>
-                    <a:srcRect/>
                     <a:stretch>
                       <a:fillRect/>
                     </a:stretch>
@@ -588,16 +573,11 @@
                   <pic:spPr>
                     <a:xfrm>
                       <a:off x="0" y="0"/>
-                      <a:ext cx="3777120" cy="1736640"/>
+                      <a:ext cx="1905000" cy="2222500"/>
                     </a:xfrm>
                     <a:prstGeom prst="rect">
                       <a:avLst/>
                     </a:prstGeom>
-                    <a:noFill/>
-                    <a:ln>
-                      <a:noFill/>
-                      <a:prstDash/>
-                    </a:ln>
                   </pic:spPr>
                 </pic:pic>
               </a:graphicData>
@@ -639,33 +619,8 @@
           <w:rFonts w:ascii="Impact" w:hAnsi="Impact" w:cs="Impact"/>
           <w:sz w:val="22"/>
         </w:rPr>
-        <w:t xml:space="preserve"> </w:t>
-      </w:r>
-      <w:proofErr w:type="spellStart"/>
-      <w:r>
-        <w:rPr>
-          <w:rFonts w:ascii="Impact" w:hAnsi="Impact" w:cs="Impact"/>
-          <w:sz w:val="22"/>
-        </w:rPr>
-        <w:t>komi</w:t>
-      </w:r>
-      <w:proofErr w:type="spellEnd"/>
-      <w:r>
-        <w:rPr>
-          <w:rFonts w:ascii="Impact" w:hAnsi="Impact" w:cs="Impact"/>
-          <w:sz w:val="22"/>
-        </w:rPr>
-        <w:t xml:space="preserve"> </w:t>
-      </w:r>
-      <w:proofErr w:type="spellStart"/>
-      <w:r>
-        <w:rPr>
-          <w:rFonts w:ascii="Impact" w:hAnsi="Impact" w:cs="Impact"/>
-          <w:sz w:val="22"/>
-        </w:rPr>
-        <w:t>goši</w:t>
-      </w:r>
-      <w:proofErr w:type="spellEnd"/>
+        <w:t xml:space="preserve"> komi goši</w:t>
+      </w:r>
     </w:p>
     <w:p>
       <w:pPr>
@@ -683,7 +638,7 @@
           <w:sz w:val="22"/>
         </w:rPr>
         <w:drawing>
-          <wp:anchor distT="0" distB="0" distL="114300" distR="114300" simplePos="0" relativeHeight="3" behindDoc="0" locked="0" layoutInCell="1" allowOverlap="1" wp14:anchorId="74848BD4" wp14:editId="1BF54592">
+          <wp:anchor distT="0" distB="0" distL="114300" distR="114300" simplePos="0" relativeHeight="3" behindDoc="0" locked="0" layoutInCell="1" allowOverlap="1" wp14:anchorId="2EB41887" wp14:editId="4E1DC982">
             <wp:simplePos x="0" y="0"/>
             <wp:positionH relativeFrom="column">
               <wp:posOffset>743040</wp:posOffset>
@@ -694,7 +649,7 @@
             <wp:extent cx="4507200" cy="2274480"/>
             <wp:effectExtent l="0" t="0" r="1300" b="0"/>
             <wp:wrapSquare wrapText="bothSides"/>
-            <wp:docPr id="1974090216" name="Obrázek1"/>
+            <wp:docPr id="2087951909" name="Obrázek1"/>
             <wp:cNvGraphicFramePr/>
             <a:graphic xmlns:a="http://schemas.openxmlformats.org/drawingml/2006/main">
               <a:graphicData uri="http://schemas.openxmlformats.org/drawingml/2006/picture">
@@ -851,6 +806,87 @@
       <w:pPr>
         <w:pStyle w:val="Standard"/>
         <w:ind w:left="1416"/>
+        <w:rPr>
+          <w:rFonts w:ascii="Arial" w:hAnsi="Arial" w:cs="Arial"/>
+        </w:rPr>
+      </w:pPr>
+    </w:p>
+    <w:p>
+      <w:pPr>
+        <w:pStyle w:val="Standard"/>
+        <w:ind w:left="1416"/>
+        <w:rPr>
+          <w:rFonts w:ascii="Arial" w:hAnsi="Arial" w:cs="Arial"/>
+        </w:rPr>
+      </w:pPr>
+    </w:p>
+    <w:p>
+      <w:pPr>
+        <w:pStyle w:val="Standard"/>
+        <w:ind w:left="1416"/>
+        <w:rPr>
+          <w:rFonts w:ascii="Arial" w:hAnsi="Arial" w:cs="Arial"/>
+        </w:rPr>
+      </w:pPr>
+    </w:p>
+    <w:p>
+      <w:pPr>
+        <w:pStyle w:val="Standard"/>
+        <w:ind w:left="1416"/>
+        <w:rPr>
+          <w:rFonts w:ascii="Arial" w:hAnsi="Arial" w:cs="Arial"/>
+        </w:rPr>
+      </w:pPr>
+    </w:p>
+    <w:p>
+      <w:pPr>
+        <w:pStyle w:val="Standard"/>
+        <w:ind w:left="1416"/>
+        <w:rPr>
+          <w:rFonts w:ascii="Arial" w:hAnsi="Arial" w:cs="Arial"/>
+        </w:rPr>
+      </w:pPr>
+    </w:p>
+    <w:p>
+      <w:pPr>
+        <w:pStyle w:val="Standard"/>
+        <w:ind w:left="1416"/>
+        <w:rPr>
+          <w:rFonts w:ascii="Arial" w:hAnsi="Arial" w:cs="Arial"/>
+        </w:rPr>
+      </w:pPr>
+    </w:p>
+    <w:p>
+      <w:pPr>
+        <w:pStyle w:val="Standard"/>
+        <w:ind w:left="1416"/>
+        <w:rPr>
+          <w:rFonts w:ascii="Arial" w:hAnsi="Arial" w:cs="Arial"/>
+        </w:rPr>
+      </w:pPr>
+    </w:p>
+    <w:p>
+      <w:pPr>
+        <w:pStyle w:val="Standard"/>
+        <w:ind w:left="1416"/>
+        <w:rPr>
+          <w:rFonts w:ascii="Arial" w:hAnsi="Arial" w:cs="Arial"/>
+        </w:rPr>
+      </w:pPr>
+    </w:p>
+    <w:p>
+      <w:pPr>
+        <w:pStyle w:val="Standard"/>
+        <w:ind w:left="1416"/>
+        <w:rPr>
+          <w:rFonts w:ascii="Arial" w:hAnsi="Arial" w:cs="Arial"/>
+        </w:rPr>
+      </w:pPr>
+    </w:p>
+    <w:p>
+      <w:pPr>
+        <w:pStyle w:val="Standard"/>
+        <w:ind w:left="1416"/>
       </w:pPr>
       <w:r>
         <w:rPr>
@@ -946,49 +982,8 @@
           <w:rFonts w:ascii="Impact" w:hAnsi="Impact" w:cs="Impact"/>
           <w:sz w:val="22"/>
         </w:rPr>
-        <w:t xml:space="preserve"> </w:t>
-      </w:r>
-      <w:proofErr w:type="spellStart"/>
-      <w:r>
-        <w:rPr>
-          <w:rFonts w:ascii="Impact" w:hAnsi="Impact" w:cs="Impact"/>
-          <w:sz w:val="22"/>
-        </w:rPr>
-        <w:t>aši</w:t>
-      </w:r>
-      <w:proofErr w:type="spellEnd"/>
-      <w:r>
-        <w:rPr>
-          <w:rFonts w:ascii="Impact" w:hAnsi="Impact" w:cs="Impact"/>
-          <w:sz w:val="22"/>
-        </w:rPr>
-        <w:t xml:space="preserve">, </w:t>
-      </w:r>
-      <w:proofErr w:type="spellStart"/>
-      <w:r>
-        <w:rPr>
-          <w:rFonts w:ascii="Impact" w:hAnsi="Impact" w:cs="Impact"/>
-          <w:sz w:val="22"/>
-        </w:rPr>
-        <w:t>hiza</w:t>
-      </w:r>
-      <w:proofErr w:type="spellEnd"/>
-      <w:r>
-        <w:rPr>
-          <w:rFonts w:ascii="Impact" w:hAnsi="Impact" w:cs="Impact"/>
-          <w:sz w:val="22"/>
-        </w:rPr>
-        <w:t xml:space="preserve"> </w:t>
-      </w:r>
-      <w:proofErr w:type="spellStart"/>
-      <w:r>
-        <w:rPr>
-          <w:rFonts w:ascii="Impact" w:hAnsi="Impact" w:cs="Impact"/>
-          <w:sz w:val="22"/>
-        </w:rPr>
-        <w:t>guruma</w:t>
-      </w:r>
-      <w:proofErr w:type="spellEnd"/>
+        <w:t xml:space="preserve"> aši, hiza guruma</w:t>
+      </w:r>
     </w:p>
     <w:p>
       <w:pPr>
@@ -1019,9 +1014,8 @@
         <w:rPr>
           <w:noProof/>
         </w:rPr>
-        <w:lastRenderedPageBreak/>
         <w:drawing>
-          <wp:anchor distT="0" distB="0" distL="114300" distR="114300" simplePos="0" relativeHeight="4" behindDoc="0" locked="0" layoutInCell="1" allowOverlap="1" wp14:anchorId="2B7AA7C4" wp14:editId="1B82C6BF">
+          <wp:anchor distT="0" distB="0" distL="114300" distR="114300" simplePos="0" relativeHeight="4" behindDoc="0" locked="0" layoutInCell="1" allowOverlap="1" wp14:anchorId="67C87197" wp14:editId="0FBAA73E">
             <wp:simplePos x="0" y="0"/>
             <wp:positionH relativeFrom="column">
               <wp:posOffset>2502360</wp:posOffset>
@@ -1032,7 +1026,7 @@
             <wp:extent cx="1508040" cy="2010960"/>
             <wp:effectExtent l="0" t="0" r="3260" b="0"/>
             <wp:wrapSquare wrapText="bothSides"/>
-            <wp:docPr id="1473495762" name="Obrázek3"/>
+            <wp:docPr id="672850941" name="Obrázek3"/>
             <wp:cNvGraphicFramePr/>
             <a:graphic xmlns:a="http://schemas.openxmlformats.org/drawingml/2006/main">
               <a:graphicData uri="http://schemas.openxmlformats.org/drawingml/2006/picture">
@@ -1087,6 +1081,172 @@
           <w:rFonts w:ascii="Impact" w:hAnsi="Impact" w:cs="Impact"/>
           <w:sz w:val="22"/>
         </w:rPr>
+        <w:t xml:space="preserve"> guruma</w:t>
+      </w:r>
+    </w:p>
+    <w:p>
+      <w:pPr>
+        <w:pStyle w:val="Standard"/>
+        <w:ind w:left="1416"/>
+        <w:rPr>
+          <w:rFonts w:ascii="Impact" w:hAnsi="Impact" w:cs="Impact"/>
+          <w:sz w:val="22"/>
+        </w:rPr>
+      </w:pPr>
+    </w:p>
+    <w:p>
+      <w:pPr>
+        <w:pStyle w:val="Standard"/>
+        <w:ind w:left="1416"/>
+        <w:rPr>
+          <w:rFonts w:ascii="Impact" w:hAnsi="Impact" w:cs="Impact"/>
+          <w:sz w:val="22"/>
+        </w:rPr>
+      </w:pPr>
+    </w:p>
+    <w:p>
+      <w:pPr>
+        <w:pStyle w:val="Standard"/>
+        <w:ind w:left="1416"/>
+        <w:rPr>
+          <w:rFonts w:ascii="Impact" w:hAnsi="Impact" w:cs="Impact"/>
+          <w:sz w:val="22"/>
+        </w:rPr>
+      </w:pPr>
+    </w:p>
+    <w:p>
+      <w:pPr>
+        <w:pStyle w:val="Standard"/>
+        <w:ind w:left="1416"/>
+        <w:rPr>
+          <w:rFonts w:ascii="Impact" w:hAnsi="Impact" w:cs="Impact"/>
+          <w:sz w:val="22"/>
+        </w:rPr>
+      </w:pPr>
+    </w:p>
+    <w:p>
+      <w:pPr>
+        <w:pStyle w:val="Standard"/>
+        <w:ind w:left="1416"/>
+        <w:rPr>
+          <w:rFonts w:ascii="Impact" w:hAnsi="Impact" w:cs="Impact"/>
+          <w:sz w:val="22"/>
+        </w:rPr>
+      </w:pPr>
+    </w:p>
+    <w:p>
+      <w:pPr>
+        <w:pStyle w:val="Standard"/>
+        <w:ind w:left="1416"/>
+        <w:rPr>
+          <w:rFonts w:ascii="Impact" w:hAnsi="Impact" w:cs="Impact"/>
+          <w:sz w:val="22"/>
+        </w:rPr>
+      </w:pPr>
+    </w:p>
+    <w:p>
+      <w:pPr>
+        <w:pStyle w:val="Standard"/>
+        <w:ind w:left="1416"/>
+        <w:rPr>
+          <w:rFonts w:ascii="Impact" w:hAnsi="Impact" w:cs="Impact"/>
+          <w:sz w:val="22"/>
+        </w:rPr>
+      </w:pPr>
+    </w:p>
+    <w:p>
+      <w:pPr>
+        <w:pStyle w:val="Standard"/>
+        <w:ind w:left="1416"/>
+        <w:rPr>
+          <w:rFonts w:ascii="Impact" w:hAnsi="Impact" w:cs="Impact"/>
+          <w:sz w:val="22"/>
+        </w:rPr>
+      </w:pPr>
+    </w:p>
+    <w:p>
+      <w:pPr>
+        <w:pStyle w:val="Standard"/>
+        <w:ind w:left="1416"/>
+        <w:rPr>
+          <w:rFonts w:ascii="Impact" w:hAnsi="Impact" w:cs="Impact"/>
+          <w:sz w:val="22"/>
+        </w:rPr>
+      </w:pPr>
+    </w:p>
+    <w:p>
+      <w:pPr>
+        <w:pStyle w:val="Standard"/>
+        <w:ind w:left="1416"/>
+        <w:rPr>
+          <w:rFonts w:ascii="Impact" w:hAnsi="Impact" w:cs="Impact"/>
+          <w:sz w:val="22"/>
+        </w:rPr>
+      </w:pPr>
+    </w:p>
+    <w:p>
+      <w:pPr>
+        <w:pStyle w:val="Standard"/>
+        <w:ind w:left="1416"/>
+        <w:rPr>
+          <w:rFonts w:ascii="Impact" w:hAnsi="Impact" w:cs="Impact"/>
+          <w:sz w:val="22"/>
+        </w:rPr>
+      </w:pPr>
+    </w:p>
+    <w:p>
+      <w:pPr>
+        <w:pStyle w:val="Standard"/>
+        <w:ind w:left="1416"/>
+        <w:rPr>
+          <w:rFonts w:ascii="Impact" w:hAnsi="Impact" w:cs="Impact"/>
+          <w:sz w:val="22"/>
+        </w:rPr>
+      </w:pPr>
+    </w:p>
+    <w:p>
+      <w:pPr>
+        <w:pStyle w:val="Standard"/>
+        <w:ind w:left="1416"/>
+        <w:rPr>
+          <w:rFonts w:ascii="Impact" w:hAnsi="Impact" w:cs="Impact"/>
+          <w:sz w:val="22"/>
+        </w:rPr>
+      </w:pPr>
+    </w:p>
+    <w:p>
+      <w:pPr>
+        <w:pStyle w:val="Standard"/>
+        <w:ind w:left="1416"/>
+        <w:rPr>
+          <w:rFonts w:ascii="Impact" w:hAnsi="Impact" w:cs="Impact"/>
+          <w:sz w:val="22"/>
+        </w:rPr>
+      </w:pPr>
+    </w:p>
+    <w:p>
+      <w:pPr>
+        <w:pStyle w:val="Standard"/>
+        <w:ind w:left="1416"/>
+        <w:rPr>
+          <w:rFonts w:ascii="Impact" w:hAnsi="Impact" w:cs="Impact"/>
+          <w:sz w:val="22"/>
+        </w:rPr>
+      </w:pPr>
+      <w:proofErr w:type="spellStart"/>
+      <w:r>
+        <w:rPr>
+          <w:rFonts w:ascii="Impact" w:hAnsi="Impact" w:cs="Impact"/>
+          <w:sz w:val="22"/>
+        </w:rPr>
+        <w:t>sasae</w:t>
+      </w:r>
+      <w:proofErr w:type="spellEnd"/>
+      <w:r>
+        <w:rPr>
+          <w:rFonts w:ascii="Impact" w:hAnsi="Impact" w:cs="Impact"/>
+          <w:sz w:val="22"/>
+        </w:rPr>
         <w:t xml:space="preserve"> </w:t>
       </w:r>
       <w:proofErr w:type="spellStart"/>
@@ -1095,166 +1255,7 @@
           <w:rFonts w:ascii="Impact" w:hAnsi="Impact" w:cs="Impact"/>
           <w:sz w:val="22"/>
         </w:rPr>
-        <w:t>guruma</w:t>
-      </w:r>
-      <w:proofErr w:type="spellEnd"/>
-    </w:p>
-    <w:p>
-      <w:pPr>
-        <w:pStyle w:val="Standard"/>
-        <w:ind w:left="1416"/>
-        <w:rPr>
-          <w:rFonts w:ascii="Impact" w:hAnsi="Impact" w:cs="Impact"/>
-          <w:sz w:val="22"/>
-        </w:rPr>
-      </w:pPr>
-    </w:p>
-    <w:p>
-      <w:pPr>
-        <w:pStyle w:val="Standard"/>
-        <w:ind w:left="1416"/>
-        <w:rPr>
-          <w:rFonts w:ascii="Impact" w:hAnsi="Impact" w:cs="Impact"/>
-          <w:sz w:val="22"/>
-        </w:rPr>
-      </w:pPr>
-    </w:p>
-    <w:p>
-      <w:pPr>
-        <w:pStyle w:val="Standard"/>
-        <w:ind w:left="1416"/>
-        <w:rPr>
-          <w:rFonts w:ascii="Impact" w:hAnsi="Impact" w:cs="Impact"/>
-          <w:sz w:val="22"/>
-        </w:rPr>
-      </w:pPr>
-    </w:p>
-    <w:p>
-      <w:pPr>
-        <w:pStyle w:val="Standard"/>
-        <w:ind w:left="1416"/>
-        <w:rPr>
-          <w:rFonts w:ascii="Impact" w:hAnsi="Impact" w:cs="Impact"/>
-          <w:sz w:val="22"/>
-        </w:rPr>
-      </w:pPr>
-    </w:p>
-    <w:p>
-      <w:pPr>
-        <w:pStyle w:val="Standard"/>
-        <w:ind w:left="1416"/>
-        <w:rPr>
-          <w:rFonts w:ascii="Impact" w:hAnsi="Impact" w:cs="Impact"/>
-          <w:sz w:val="22"/>
-        </w:rPr>
-      </w:pPr>
-    </w:p>
-    <w:p>
-      <w:pPr>
-        <w:pStyle w:val="Standard"/>
-        <w:ind w:left="1416"/>
-        <w:rPr>
-          <w:rFonts w:ascii="Impact" w:hAnsi="Impact" w:cs="Impact"/>
-          <w:sz w:val="22"/>
-        </w:rPr>
-      </w:pPr>
-    </w:p>
-    <w:p>
-      <w:pPr>
-        <w:pStyle w:val="Standard"/>
-        <w:ind w:left="1416"/>
-        <w:rPr>
-          <w:rFonts w:ascii="Impact" w:hAnsi="Impact" w:cs="Impact"/>
-          <w:sz w:val="22"/>
-        </w:rPr>
-      </w:pPr>
-    </w:p>
-    <w:p>
-      <w:pPr>
-        <w:pStyle w:val="Standard"/>
-        <w:ind w:left="1416"/>
-        <w:rPr>
-          <w:rFonts w:ascii="Impact" w:hAnsi="Impact" w:cs="Impact"/>
-          <w:sz w:val="22"/>
-        </w:rPr>
-      </w:pPr>
-    </w:p>
-    <w:p>
-      <w:pPr>
-        <w:pStyle w:val="Standard"/>
-        <w:ind w:left="1416"/>
-        <w:rPr>
-          <w:rFonts w:ascii="Impact" w:hAnsi="Impact" w:cs="Impact"/>
-          <w:sz w:val="22"/>
-        </w:rPr>
-      </w:pPr>
-    </w:p>
-    <w:p>
-      <w:pPr>
-        <w:pStyle w:val="Standard"/>
-        <w:ind w:left="1416"/>
-        <w:rPr>
-          <w:rFonts w:ascii="Impact" w:hAnsi="Impact" w:cs="Impact"/>
-          <w:sz w:val="22"/>
-        </w:rPr>
-      </w:pPr>
-    </w:p>
-    <w:p>
-      <w:pPr>
-        <w:pStyle w:val="Standard"/>
-        <w:ind w:left="1416"/>
-        <w:rPr>
-          <w:rFonts w:ascii="Impact" w:hAnsi="Impact" w:cs="Impact"/>
-          <w:sz w:val="22"/>
-        </w:rPr>
-      </w:pPr>
-    </w:p>
-    <w:p>
-      <w:pPr>
-        <w:pStyle w:val="Standard"/>
-        <w:ind w:left="1416"/>
-        <w:rPr>
-          <w:rFonts w:ascii="Impact" w:hAnsi="Impact" w:cs="Impact"/>
-          <w:sz w:val="22"/>
-        </w:rPr>
-      </w:pPr>
-    </w:p>
-    <w:p>
-      <w:pPr>
-        <w:pStyle w:val="Standard"/>
-        <w:ind w:left="1416"/>
-        <w:rPr>
-          <w:rFonts w:ascii="Impact" w:hAnsi="Impact" w:cs="Impact"/>
-          <w:sz w:val="22"/>
-        </w:rPr>
-      </w:pPr>
-    </w:p>
-    <w:p>
-      <w:pPr>
-        <w:pStyle w:val="Standard"/>
-        <w:ind w:left="1416"/>
-        <w:rPr>
-          <w:rFonts w:ascii="Impact" w:hAnsi="Impact" w:cs="Impact"/>
-          <w:sz w:val="22"/>
-        </w:rPr>
-      </w:pPr>
-    </w:p>
-    <w:p>
-      <w:pPr>
-        <w:pStyle w:val="Standard"/>
-        <w:ind w:left="1416"/>
-        <w:rPr>
-          <w:rFonts w:ascii="Impact" w:hAnsi="Impact" w:cs="Impact"/>
-          <w:sz w:val="22"/>
-        </w:rPr>
-      </w:pPr>
-      <w:proofErr w:type="spellStart"/>
-      <w:r>
-        <w:rPr>
-          <w:rFonts w:ascii="Impact" w:hAnsi="Impact" w:cs="Impact"/>
-          <w:sz w:val="22"/>
-        </w:rPr>
-        <w:t>sasae</w:t>
+        <w:t>curi</w:t>
       </w:r>
       <w:proofErr w:type="spellEnd"/>
       <w:r>
@@ -1270,7 +1271,7 @@
           <w:rFonts w:ascii="Impact" w:hAnsi="Impact" w:cs="Impact"/>
           <w:sz w:val="22"/>
         </w:rPr>
-        <w:t>curi</w:t>
+        <w:t>komi</w:t>
       </w:r>
       <w:proofErr w:type="spellEnd"/>
       <w:r>
@@ -1281,22 +1282,6 @@
         <w:t xml:space="preserve"> </w:t>
       </w:r>
       <w:proofErr w:type="spellStart"/>
-      <w:r>
-        <w:rPr>
-          <w:rFonts w:ascii="Impact" w:hAnsi="Impact" w:cs="Impact"/>
-          <w:sz w:val="22"/>
-        </w:rPr>
-        <w:t>komi</w:t>
-      </w:r>
-      <w:proofErr w:type="spellEnd"/>
-      <w:r>
-        <w:rPr>
-          <w:rFonts w:ascii="Impact" w:hAnsi="Impact" w:cs="Impact"/>
-          <w:sz w:val="22"/>
-        </w:rPr>
-        <w:t xml:space="preserve"> </w:t>
-      </w:r>
-      <w:proofErr w:type="spellStart"/>
       <w:proofErr w:type="gramStart"/>
       <w:r>
         <w:rPr>
@@ -1363,7 +1348,7 @@
           <w:sz w:val="22"/>
         </w:rPr>
         <w:drawing>
-          <wp:anchor distT="0" distB="0" distL="114300" distR="114300" simplePos="0" relativeHeight="5" behindDoc="0" locked="0" layoutInCell="1" allowOverlap="1" wp14:anchorId="030F5E3D" wp14:editId="7F9EFD42">
+          <wp:anchor distT="0" distB="0" distL="114300" distR="114300" simplePos="0" relativeHeight="5" behindDoc="0" locked="0" layoutInCell="1" allowOverlap="1" wp14:anchorId="06AEB2E5" wp14:editId="7711A599">
             <wp:simplePos x="0" y="0"/>
             <wp:positionH relativeFrom="column">
               <wp:posOffset>2558520</wp:posOffset>
@@ -1374,7 +1359,7 @@
             <wp:extent cx="1167840" cy="1555200"/>
             <wp:effectExtent l="0" t="0" r="560" b="0"/>
             <wp:wrapSquare wrapText="bothSides"/>
-            <wp:docPr id="1925570866" name="Obrázek2"/>
+            <wp:docPr id="985305021" name="Obrázek2"/>
             <wp:cNvGraphicFramePr/>
             <a:graphic xmlns:a="http://schemas.openxmlformats.org/drawingml/2006/main">
               <a:graphicData uri="http://schemas.openxmlformats.org/drawingml/2006/picture">
@@ -1523,6 +1508,10 @@
       <w:pPr>
         <w:pStyle w:val="Standard"/>
         <w:ind w:left="1416"/>
+        <w:rPr>
+          <w:rFonts w:ascii="Impact" w:hAnsi="Impact" w:cs="Impact"/>
+          <w:sz w:val="22"/>
+        </w:rPr>
       </w:pPr>
       <w:r>
         <w:rPr>
@@ -1593,6 +1582,140 @@
         </w:rPr>
         <w:t xml:space="preserve">, </w:t>
       </w:r>
+    </w:p>
+    <w:p>
+      <w:pPr>
+        <w:pStyle w:val="Standard"/>
+        <w:ind w:left="1416"/>
+        <w:rPr>
+          <w:rFonts w:ascii="Impact" w:hAnsi="Impact" w:cs="Impact"/>
+          <w:sz w:val="22"/>
+        </w:rPr>
+      </w:pPr>
+    </w:p>
+    <w:p>
+      <w:pPr>
+        <w:pStyle w:val="Standard"/>
+        <w:ind w:left="1416"/>
+        <w:rPr>
+          <w:rFonts w:ascii="Impact" w:hAnsi="Impact" w:cs="Impact"/>
+          <w:sz w:val="22"/>
+        </w:rPr>
+      </w:pPr>
+      <w:r>
+        <w:fldChar w:fldCharType="begin"/>
+      </w:r>
+      <w:r>
+        <w:instrText xml:space="preserve"> INCLUDEPICTURE "https://upload.wikimedia.org/wikipedia/commons/1/1e/SJJFkosotogari.jpg" \* MERGEFORMATINET </w:instrText>
+      </w:r>
+      <w:r>
+        <w:fldChar w:fldCharType="separate"/>
+      </w:r>
+      <w:r>
+        <w:rPr>
+          <w:noProof/>
+        </w:rPr>
+        <w:drawing>
+          <wp:inline distT="0" distB="0" distL="0" distR="0" wp14:anchorId="11F68CBB" wp14:editId="7843EDD2">
+            <wp:extent cx="3139800" cy="2692296"/>
+            <wp:effectExtent l="0" t="0" r="0" b="635"/>
+            <wp:docPr id="627733349" name="Obrázek 3" descr="Judoka demonstrating Kosoto-gari technique"/>
+            <wp:cNvGraphicFramePr>
+              <a:graphicFrameLocks xmlns:a="http://schemas.openxmlformats.org/drawingml/2006/main" noChangeAspect="1"/>
+            </wp:cNvGraphicFramePr>
+            <a:graphic xmlns:a="http://schemas.openxmlformats.org/drawingml/2006/main">
+              <a:graphicData uri="http://schemas.openxmlformats.org/drawingml/2006/picture">
+                <pic:pic xmlns:pic="http://schemas.openxmlformats.org/drawingml/2006/picture">
+                  <pic:nvPicPr>
+                    <pic:cNvPr id="0" name="Picture 1" descr="Judoka demonstrating Kosoto-gari technique"/>
+                    <pic:cNvPicPr>
+                      <a:picLocks noChangeAspect="1" noChangeArrowheads="1"/>
+                    </pic:cNvPicPr>
+                  </pic:nvPicPr>
+                  <pic:blipFill>
+                    <a:blip r:embed="rId11">
+                      <a:extLst>
+                        <a:ext uri="{28A0092B-C50C-407E-A947-70E740481C1C}">
+                          <a14:useLocalDpi xmlns:a14="http://schemas.microsoft.com/office/drawing/2010/main" val="0"/>
+                        </a:ext>
+                      </a:extLst>
+                    </a:blip>
+                    <a:srcRect/>
+                    <a:stretch>
+                      <a:fillRect/>
+                    </a:stretch>
+                  </pic:blipFill>
+                  <pic:spPr bwMode="auto">
+                    <a:xfrm>
+                      <a:off x="0" y="0"/>
+                      <a:ext cx="3201556" cy="2745250"/>
+                    </a:xfrm>
+                    <a:prstGeom prst="rect">
+                      <a:avLst/>
+                    </a:prstGeom>
+                    <a:noFill/>
+                    <a:ln>
+                      <a:noFill/>
+                    </a:ln>
+                  </pic:spPr>
+                </pic:pic>
+              </a:graphicData>
+            </a:graphic>
+          </wp:inline>
+        </w:drawing>
+      </w:r>
+      <w:r>
+        <w:fldChar w:fldCharType="end"/>
+      </w:r>
+    </w:p>
+    <w:p>
+      <w:pPr>
+        <w:pStyle w:val="Standard"/>
+        <w:ind w:left="1416"/>
+        <w:rPr>
+          <w:rFonts w:ascii="Impact" w:hAnsi="Impact" w:cs="Impact"/>
+          <w:sz w:val="22"/>
+        </w:rPr>
+      </w:pPr>
+    </w:p>
+    <w:p>
+      <w:pPr>
+        <w:pStyle w:val="Standard"/>
+        <w:ind w:left="1416"/>
+        <w:rPr>
+          <w:rFonts w:ascii="Impact" w:hAnsi="Impact" w:cs="Impact"/>
+          <w:sz w:val="22"/>
+        </w:rPr>
+      </w:pPr>
+    </w:p>
+    <w:p>
+      <w:pPr>
+        <w:pStyle w:val="Standard"/>
+        <w:ind w:left="1416"/>
+        <w:rPr>
+          <w:rFonts w:ascii="Impact" w:hAnsi="Impact" w:cs="Impact"/>
+          <w:sz w:val="22"/>
+        </w:rPr>
+      </w:pPr>
+    </w:p>
+    <w:p>
+      <w:pPr>
+        <w:pStyle w:val="Standard"/>
+        <w:ind w:left="1416"/>
+        <w:rPr>
+          <w:rFonts w:ascii="Impact" w:hAnsi="Impact" w:cs="Impact"/>
+          <w:sz w:val="22"/>
+        </w:rPr>
+      </w:pPr>
+    </w:p>
+    <w:p>
+      <w:pPr>
+        <w:pStyle w:val="Standard"/>
+        <w:ind w:left="1416"/>
+        <w:rPr>
+          <w:rFonts w:ascii="Arial" w:hAnsi="Arial" w:cs="Arial"/>
+        </w:rPr>
+      </w:pPr>
       <w:proofErr w:type="spellStart"/>
       <w:r>
         <w:rPr>
@@ -1652,6 +1775,111 @@
       <w:pPr>
         <w:pStyle w:val="Standard"/>
         <w:ind w:left="1416"/>
+        <w:rPr>
+          <w:rFonts w:ascii="Arial" w:hAnsi="Arial" w:cs="Arial"/>
+        </w:rPr>
+      </w:pPr>
+    </w:p>
+    <w:p>
+      <w:pPr>
+        <w:pStyle w:val="Standard"/>
+        <w:ind w:left="1416"/>
+        <w:rPr>
+          <w:rFonts w:ascii="Arial" w:hAnsi="Arial" w:cs="Arial"/>
+        </w:rPr>
+      </w:pPr>
+      <w:r>
+        <w:fldChar w:fldCharType="begin"/>
+      </w:r>
+      <w:r>
+        <w:instrText xml:space="preserve"> INCLUDEPICTURE "https://upload.wikimedia.org/wikipedia/commons/e/e2/Ko-soto-gake.jpg" \* MERGEFORMATINET </w:instrText>
+      </w:r>
+      <w:r>
+        <w:fldChar w:fldCharType="separate"/>
+      </w:r>
+      <w:r>
+        <w:rPr>
+          <w:noProof/>
+        </w:rPr>
+        <w:drawing>
+          <wp:inline distT="0" distB="0" distL="0" distR="0" wp14:anchorId="3A1106C1" wp14:editId="746FFD36">
+            <wp:extent cx="2103623" cy="2750461"/>
+            <wp:effectExtent l="0" t="0" r="5080" b="5715"/>
+            <wp:docPr id="1666123599" name="Obrázek 4" descr="undefined"/>
+            <wp:cNvGraphicFramePr>
+              <a:graphicFrameLocks xmlns:a="http://schemas.openxmlformats.org/drawingml/2006/main" noChangeAspect="1"/>
+            </wp:cNvGraphicFramePr>
+            <a:graphic xmlns:a="http://schemas.openxmlformats.org/drawingml/2006/main">
+              <a:graphicData uri="http://schemas.openxmlformats.org/drawingml/2006/picture">
+                <pic:pic xmlns:pic="http://schemas.openxmlformats.org/drawingml/2006/picture">
+                  <pic:nvPicPr>
+                    <pic:cNvPr id="0" name="Picture 3" descr="undefined"/>
+                    <pic:cNvPicPr>
+                      <a:picLocks noChangeAspect="1" noChangeArrowheads="1"/>
+                    </pic:cNvPicPr>
+                  </pic:nvPicPr>
+                  <pic:blipFill>
+                    <a:blip r:embed="rId12" cstate="print">
+                      <a:extLst>
+                        <a:ext uri="{28A0092B-C50C-407E-A947-70E740481C1C}">
+                          <a14:useLocalDpi xmlns:a14="http://schemas.microsoft.com/office/drawing/2010/main" val="0"/>
+                        </a:ext>
+                      </a:extLst>
+                    </a:blip>
+                    <a:srcRect/>
+                    <a:stretch>
+                      <a:fillRect/>
+                    </a:stretch>
+                  </pic:blipFill>
+                  <pic:spPr bwMode="auto">
+                    <a:xfrm>
+                      <a:off x="0" y="0"/>
+                      <a:ext cx="2205049" cy="2883075"/>
+                    </a:xfrm>
+                    <a:prstGeom prst="rect">
+                      <a:avLst/>
+                    </a:prstGeom>
+                    <a:noFill/>
+                    <a:ln>
+                      <a:noFill/>
+                    </a:ln>
+                  </pic:spPr>
+                </pic:pic>
+              </a:graphicData>
+            </a:graphic>
+          </wp:inline>
+        </w:drawing>
+      </w:r>
+      <w:r>
+        <w:fldChar w:fldCharType="end"/>
+      </w:r>
+    </w:p>
+    <w:p>
+      <w:pPr>
+        <w:pStyle w:val="Standard"/>
+        <w:ind w:left="1416"/>
+        <w:rPr>
+          <w:rFonts w:ascii="Arial" w:hAnsi="Arial" w:cs="Arial"/>
+        </w:rPr>
+      </w:pPr>
+    </w:p>
+    <w:p>
+      <w:pPr>
+        <w:pStyle w:val="Standard"/>
+        <w:ind w:left="1416"/>
+        <w:rPr>
+          <w:rFonts w:ascii="Arial" w:hAnsi="Arial" w:cs="Arial"/>
+        </w:rPr>
+      </w:pPr>
+    </w:p>
+    <w:p>
+      <w:pPr>
+        <w:pStyle w:val="Standard"/>
+        <w:ind w:left="1416"/>
+        <w:rPr>
+          <w:rFonts w:ascii="Impact" w:hAnsi="Impact" w:cs="Impact"/>
+          <w:sz w:val="22"/>
+        </w:rPr>
       </w:pPr>
       <w:r>
         <w:rPr>
@@ -1677,13 +1905,7 @@
         <w:rPr>
           <w:rFonts w:ascii="Arial" w:hAnsi="Arial" w:cs="Arial"/>
         </w:rPr>
-        <w:tab/>
-      </w:r>
-      <w:r>
-        <w:rPr>
-          <w:rFonts w:ascii="Arial" w:hAnsi="Arial" w:cs="Arial"/>
-        </w:rPr>
-        <w:tab/>
+        <w:t xml:space="preserve"> </w:t>
       </w:r>
       <w:proofErr w:type="spellStart"/>
       <w:r>
@@ -1710,6 +1932,163 @@
         <w:t>kui</w:t>
       </w:r>
       <w:proofErr w:type="spellEnd"/>
+      <w:r>
+        <w:rPr>
+          <w:rFonts w:ascii="Impact" w:hAnsi="Impact" w:cs="Impact"/>
+          <w:sz w:val="22"/>
+        </w:rPr>
+        <w:t xml:space="preserve"> (jiný název pro </w:t>
+      </w:r>
+      <w:proofErr w:type="spellStart"/>
+      <w:r>
+        <w:rPr>
+          <w:rFonts w:ascii="Impact" w:hAnsi="Impact" w:cs="Impact"/>
+          <w:sz w:val="22"/>
+        </w:rPr>
+        <w:t>morote</w:t>
+      </w:r>
+      <w:proofErr w:type="spellEnd"/>
+      <w:r>
+        <w:rPr>
+          <w:rFonts w:ascii="Impact" w:hAnsi="Impact" w:cs="Impact"/>
+          <w:sz w:val="22"/>
+        </w:rPr>
+        <w:t xml:space="preserve"> gari)</w:t>
+      </w:r>
+    </w:p>
+    <w:p>
+      <w:pPr>
+        <w:pStyle w:val="Standard"/>
+        <w:ind w:left="1416"/>
+      </w:pPr>
+    </w:p>
+    <w:p>
+      <w:pPr>
+        <w:pStyle w:val="Standard"/>
+        <w:ind w:left="1416"/>
+      </w:pPr>
+      <w:r>
+        <w:rPr>
+          <w:noProof/>
+        </w:rPr>
+        <w:drawing>
+          <wp:anchor distT="0" distB="0" distL="0" distR="0" simplePos="0" relativeHeight="251661312" behindDoc="0" locked="0" layoutInCell="0" allowOverlap="1" wp14:anchorId="2154248D" wp14:editId="09FD3E6D">
+            <wp:simplePos x="0" y="0"/>
+            <wp:positionH relativeFrom="column">
+              <wp:posOffset>566420</wp:posOffset>
+            </wp:positionH>
+            <wp:positionV relativeFrom="paragraph">
+              <wp:posOffset>108162</wp:posOffset>
+            </wp:positionV>
+            <wp:extent cx="3318510" cy="1552575"/>
+            <wp:effectExtent l="0" t="0" r="0" b="0"/>
+            <wp:wrapSquare wrapText="largest"/>
+            <wp:docPr id="3" name="Obrázek3" descr="Obsah obrázku skica, Perokresba, kresba, ilustrace&#10;&#10;Popis byl vytvořen automaticky"/>
+            <wp:cNvGraphicFramePr>
+              <a:graphicFrameLocks xmlns:a="http://schemas.openxmlformats.org/drawingml/2006/main" noChangeAspect="1"/>
+            </wp:cNvGraphicFramePr>
+            <a:graphic xmlns:a="http://schemas.openxmlformats.org/drawingml/2006/main">
+              <a:graphicData uri="http://schemas.openxmlformats.org/drawingml/2006/picture">
+                <pic:pic xmlns:pic="http://schemas.openxmlformats.org/drawingml/2006/picture">
+                  <pic:nvPicPr>
+                    <pic:cNvPr id="3" name="Obrázek3" descr="Obsah obrázku skica, Perokresba, kresba, ilustrace&#10;&#10;Popis byl vytvořen automaticky"/>
+                    <pic:cNvPicPr>
+                      <a:picLocks noChangeAspect="1" noChangeArrowheads="1"/>
+                    </pic:cNvPicPr>
+                  </pic:nvPicPr>
+                  <pic:blipFill>
+                    <a:blip r:embed="rId13"/>
+                    <a:stretch>
+                      <a:fillRect/>
+                    </a:stretch>
+                  </pic:blipFill>
+                  <pic:spPr bwMode="auto">
+                    <a:xfrm>
+                      <a:off x="0" y="0"/>
+                      <a:ext cx="3318510" cy="1552575"/>
+                    </a:xfrm>
+                    <a:prstGeom prst="rect">
+                      <a:avLst/>
+                    </a:prstGeom>
+                  </pic:spPr>
+                </pic:pic>
+              </a:graphicData>
+            </a:graphic>
+            <wp14:sizeRelH relativeFrom="margin">
+              <wp14:pctWidth>0</wp14:pctWidth>
+            </wp14:sizeRelH>
+            <wp14:sizeRelV relativeFrom="margin">
+              <wp14:pctHeight>0</wp14:pctHeight>
+            </wp14:sizeRelV>
+          </wp:anchor>
+        </w:drawing>
+      </w:r>
+    </w:p>
+    <w:p>
+      <w:pPr>
+        <w:pStyle w:val="Standard"/>
+        <w:ind w:left="1416"/>
+      </w:pPr>
+    </w:p>
+    <w:p>
+      <w:pPr>
+        <w:pStyle w:val="Standard"/>
+        <w:ind w:left="1416"/>
+      </w:pPr>
+    </w:p>
+    <w:p>
+      <w:pPr>
+        <w:pStyle w:val="Standard"/>
+        <w:ind w:left="1416"/>
+      </w:pPr>
+    </w:p>
+    <w:p>
+      <w:pPr>
+        <w:pStyle w:val="Standard"/>
+        <w:ind w:left="1416"/>
+      </w:pPr>
+    </w:p>
+    <w:p>
+      <w:pPr>
+        <w:pStyle w:val="Standard"/>
+        <w:ind w:left="1416"/>
+      </w:pPr>
+    </w:p>
+    <w:p>
+      <w:pPr>
+        <w:pStyle w:val="Standard"/>
+        <w:ind w:left="1416"/>
+      </w:pPr>
+    </w:p>
+    <w:p>
+      <w:pPr>
+        <w:pStyle w:val="Standard"/>
+        <w:ind w:left="1416"/>
+      </w:pPr>
+    </w:p>
+    <w:p>
+      <w:pPr>
+        <w:pStyle w:val="Standard"/>
+        <w:ind w:left="1416"/>
+      </w:pPr>
+    </w:p>
+    <w:p>
+      <w:pPr>
+        <w:pStyle w:val="Standard"/>
+        <w:ind w:left="1416"/>
+      </w:pPr>
+    </w:p>
+    <w:p>
+      <w:pPr>
+        <w:pStyle w:val="Standard"/>
+        <w:ind w:left="1416"/>
+      </w:pPr>
+    </w:p>
+    <w:p>
+      <w:pPr>
+        <w:pStyle w:val="Standard"/>
+        <w:ind w:left="1416"/>
+      </w:pPr>
     </w:p>
     <w:p>
       <w:pPr>
@@ -1755,33 +2134,87 @@
           <w:rFonts w:ascii="Impact" w:hAnsi="Impact" w:cs="Impact"/>
           <w:sz w:val="22"/>
         </w:rPr>
-        <w:t xml:space="preserve"> </w:t>
-      </w:r>
-      <w:proofErr w:type="spellStart"/>
-      <w:r>
-        <w:rPr>
-          <w:rFonts w:ascii="Impact" w:hAnsi="Impact" w:cs="Impact"/>
-          <w:sz w:val="22"/>
-        </w:rPr>
-        <w:t>kime</w:t>
-      </w:r>
-      <w:proofErr w:type="spellEnd"/>
-      <w:r>
-        <w:rPr>
-          <w:rFonts w:ascii="Impact" w:hAnsi="Impact" w:cs="Impact"/>
-          <w:sz w:val="22"/>
-        </w:rPr>
-        <w:t xml:space="preserve"> </w:t>
-      </w:r>
-      <w:proofErr w:type="spellStart"/>
-      <w:r>
-        <w:rPr>
-          <w:rFonts w:ascii="Impact" w:hAnsi="Impact" w:cs="Impact"/>
-          <w:sz w:val="22"/>
-        </w:rPr>
-        <w:t>nage</w:t>
-      </w:r>
-      <w:proofErr w:type="spellEnd"/>
+        <w:t xml:space="preserve"> kime nage</w:t>
+      </w:r>
+    </w:p>
+    <w:p>
+      <w:pPr>
+        <w:pStyle w:val="Standard"/>
+        <w:ind w:left="1416"/>
+        <w:rPr>
+          <w:rFonts w:ascii="Impact" w:hAnsi="Impact" w:cs="Impact"/>
+          <w:sz w:val="22"/>
+        </w:rPr>
+      </w:pPr>
+    </w:p>
+    <w:p>
+      <w:pPr>
+        <w:pStyle w:val="Standard"/>
+        <w:ind w:left="1416"/>
+        <w:rPr>
+          <w:rFonts w:ascii="Impact" w:hAnsi="Impact" w:cs="Impact"/>
+          <w:sz w:val="22"/>
+        </w:rPr>
+      </w:pPr>
+      <w:r>
+        <w:rPr>
+          <w:rFonts w:ascii="Impact" w:hAnsi="Impact" w:cs="Impact"/>
+          <w:noProof/>
+          <w:sz w:val="22"/>
+        </w:rPr>
+        <w:lastRenderedPageBreak/>
+        <w:drawing>
+          <wp:inline distT="0" distB="0" distL="0" distR="0" wp14:anchorId="4DBF90CC" wp14:editId="7A4F6815">
+            <wp:extent cx="1509606" cy="2684604"/>
+            <wp:effectExtent l="0" t="0" r="1905" b="0"/>
+            <wp:docPr id="2011344006" name="Obrázek 3" descr="Obsah obrázku sport, osoba, oblečení, judo&#10;&#10;Popis byl vytvořen automaticky"/>
+            <wp:cNvGraphicFramePr>
+              <a:graphicFrameLocks xmlns:a="http://schemas.openxmlformats.org/drawingml/2006/main" noChangeAspect="1"/>
+            </wp:cNvGraphicFramePr>
+            <a:graphic xmlns:a="http://schemas.openxmlformats.org/drawingml/2006/main">
+              <a:graphicData uri="http://schemas.openxmlformats.org/drawingml/2006/picture">
+                <pic:pic xmlns:pic="http://schemas.openxmlformats.org/drawingml/2006/picture">
+                  <pic:nvPicPr>
+                    <pic:cNvPr id="2011344006" name="Obrázek 3" descr="Obsah obrázku sport, osoba, oblečení, judo&#10;&#10;Popis byl vytvořen automaticky"/>
+                    <pic:cNvPicPr/>
+                  </pic:nvPicPr>
+                  <pic:blipFill>
+                    <a:blip r:embed="rId14" cstate="print">
+                      <a:extLst>
+                        <a:ext uri="{28A0092B-C50C-407E-A947-70E740481C1C}">
+                          <a14:useLocalDpi xmlns:a14="http://schemas.microsoft.com/office/drawing/2010/main" val="0"/>
+                        </a:ext>
+                      </a:extLst>
+                    </a:blip>
+                    <a:stretch>
+                      <a:fillRect/>
+                    </a:stretch>
+                  </pic:blipFill>
+                  <pic:spPr>
+                    <a:xfrm flipH="1">
+                      <a:off x="0" y="0"/>
+                      <a:ext cx="1554468" cy="2764385"/>
+                    </a:xfrm>
+                    <a:prstGeom prst="rect">
+                      <a:avLst/>
+                    </a:prstGeom>
+                  </pic:spPr>
+                </pic:pic>
+              </a:graphicData>
+            </a:graphic>
+          </wp:inline>
+        </w:drawing>
+      </w:r>
+    </w:p>
+    <w:p>
+      <w:pPr>
+        <w:pStyle w:val="Standard"/>
+        <w:ind w:left="1416"/>
+        <w:rPr>
+          <w:rFonts w:ascii="Impact" w:hAnsi="Impact" w:cs="Impact"/>
+          <w:sz w:val="22"/>
+        </w:rPr>
+      </w:pPr>
     </w:p>
     <w:p>
       <w:pPr>
@@ -1891,6 +2324,10 @@
       <w:pPr>
         <w:pStyle w:val="Standard"/>
         <w:ind w:left="1416"/>
+        <w:rPr>
+          <w:rFonts w:ascii="Impact" w:hAnsi="Impact" w:cs="Impact"/>
+          <w:sz w:val="22"/>
+        </w:rPr>
       </w:pPr>
       <w:proofErr w:type="spellStart"/>
       <w:r>
@@ -1986,6 +2423,84 @@
       <w:pPr>
         <w:pStyle w:val="Standard"/>
         <w:ind w:left="1416"/>
+        <w:rPr>
+          <w:rFonts w:ascii="Impact" w:hAnsi="Impact" w:cs="Impact"/>
+          <w:sz w:val="22"/>
+        </w:rPr>
+      </w:pPr>
+    </w:p>
+    <w:p>
+      <w:pPr>
+        <w:pStyle w:val="Standard"/>
+        <w:ind w:left="1416"/>
+        <w:rPr>
+          <w:rFonts w:ascii="Impact" w:hAnsi="Impact" w:cs="Impact"/>
+          <w:sz w:val="22"/>
+        </w:rPr>
+      </w:pPr>
+      <w:r>
+        <w:rPr>
+          <w:rFonts w:ascii="Impact" w:hAnsi="Impact" w:cs="Impact"/>
+          <w:noProof/>
+          <w:sz w:val="22"/>
+        </w:rPr>
+        <w:drawing>
+          <wp:inline distT="0" distB="0" distL="0" distR="0" wp14:anchorId="38E61CD1" wp14:editId="02D9E9F5">
+            <wp:extent cx="3708400" cy="1382518"/>
+            <wp:effectExtent l="0" t="0" r="0" b="1905"/>
+            <wp:docPr id="599801279" name="Obrázek 3" descr="Obsah obrázku skica, klipart, kreslené, kresba&#10;&#10;Popis byl vytvořen automaticky"/>
+            <wp:cNvGraphicFramePr>
+              <a:graphicFrameLocks xmlns:a="http://schemas.openxmlformats.org/drawingml/2006/main" noChangeAspect="1"/>
+            </wp:cNvGraphicFramePr>
+            <a:graphic xmlns:a="http://schemas.openxmlformats.org/drawingml/2006/main">
+              <a:graphicData uri="http://schemas.openxmlformats.org/drawingml/2006/picture">
+                <pic:pic xmlns:pic="http://schemas.openxmlformats.org/drawingml/2006/picture">
+                  <pic:nvPicPr>
+                    <pic:cNvPr id="599801279" name="Obrázek 3" descr="Obsah obrázku skica, klipart, kreslené, kresba&#10;&#10;Popis byl vytvořen automaticky"/>
+                    <pic:cNvPicPr/>
+                  </pic:nvPicPr>
+                  <pic:blipFill>
+                    <a:blip r:embed="rId15">
+                      <a:extLst>
+                        <a:ext uri="{28A0092B-C50C-407E-A947-70E740481C1C}">
+                          <a14:useLocalDpi xmlns:a14="http://schemas.microsoft.com/office/drawing/2010/main" val="0"/>
+                        </a:ext>
+                      </a:extLst>
+                    </a:blip>
+                    <a:stretch>
+                      <a:fillRect/>
+                    </a:stretch>
+                  </pic:blipFill>
+                  <pic:spPr>
+                    <a:xfrm>
+                      <a:off x="0" y="0"/>
+                      <a:ext cx="3733670" cy="1391939"/>
+                    </a:xfrm>
+                    <a:prstGeom prst="rect">
+                      <a:avLst/>
+                    </a:prstGeom>
+                  </pic:spPr>
+                </pic:pic>
+              </a:graphicData>
+            </a:graphic>
+          </wp:inline>
+        </w:drawing>
+      </w:r>
+    </w:p>
+    <w:p>
+      <w:pPr>
+        <w:pStyle w:val="Standard"/>
+        <w:ind w:left="1416"/>
+      </w:pPr>
+    </w:p>
+    <w:p>
+      <w:pPr>
+        <w:pStyle w:val="Standard"/>
+        <w:ind w:left="1416"/>
+        <w:rPr>
+          <w:rFonts w:ascii="Impact" w:hAnsi="Impact" w:cs="Impact"/>
+          <w:sz w:val="22"/>
+        </w:rPr>
       </w:pPr>
       <w:proofErr w:type="spellStart"/>
       <w:r>
@@ -2064,6 +2579,74 @@
     <w:p>
       <w:pPr>
         <w:pStyle w:val="Standard"/>
+        <w:ind w:left="1416"/>
+        <w:rPr>
+          <w:rFonts w:ascii="Impact" w:hAnsi="Impact" w:cs="Impact"/>
+          <w:sz w:val="22"/>
+        </w:rPr>
+      </w:pPr>
+    </w:p>
+    <w:p>
+      <w:pPr>
+        <w:pStyle w:val="Standard"/>
+        <w:ind w:left="1416"/>
+      </w:pPr>
+      <w:r>
+        <w:rPr>
+          <w:noProof/>
+        </w:rPr>
+        <w:drawing>
+          <wp:inline distT="0" distB="0" distL="0" distR="0" wp14:anchorId="56FA1992" wp14:editId="6A8716A0">
+            <wp:extent cx="1388534" cy="1851427"/>
+            <wp:effectExtent l="0" t="0" r="0" b="3175"/>
+            <wp:docPr id="994887103" name="Obrázek 4" descr="Obsah obrázku kresba, skica, boty, umění&#10;&#10;Popis byl vytvořen automaticky"/>
+            <wp:cNvGraphicFramePr>
+              <a:graphicFrameLocks xmlns:a="http://schemas.openxmlformats.org/drawingml/2006/main" noChangeAspect="1"/>
+            </wp:cNvGraphicFramePr>
+            <a:graphic xmlns:a="http://schemas.openxmlformats.org/drawingml/2006/main">
+              <a:graphicData uri="http://schemas.openxmlformats.org/drawingml/2006/picture">
+                <pic:pic xmlns:pic="http://schemas.openxmlformats.org/drawingml/2006/picture">
+                  <pic:nvPicPr>
+                    <pic:cNvPr id="994887103" name="Obrázek 4" descr="Obsah obrázku kresba, skica, boty, umění&#10;&#10;Popis byl vytvořen automaticky"/>
+                    <pic:cNvPicPr/>
+                  </pic:nvPicPr>
+                  <pic:blipFill>
+                    <a:blip r:embed="rId16" cstate="print">
+                      <a:extLst>
+                        <a:ext uri="{28A0092B-C50C-407E-A947-70E740481C1C}">
+                          <a14:useLocalDpi xmlns:a14="http://schemas.microsoft.com/office/drawing/2010/main" val="0"/>
+                        </a:ext>
+                      </a:extLst>
+                    </a:blip>
+                    <a:stretch>
+                      <a:fillRect/>
+                    </a:stretch>
+                  </pic:blipFill>
+                  <pic:spPr>
+                    <a:xfrm>
+                      <a:off x="0" y="0"/>
+                      <a:ext cx="1417565" cy="1890136"/>
+                    </a:xfrm>
+                    <a:prstGeom prst="rect">
+                      <a:avLst/>
+                    </a:prstGeom>
+                  </pic:spPr>
+                </pic:pic>
+              </a:graphicData>
+            </a:graphic>
+          </wp:inline>
+        </w:drawing>
+      </w:r>
+    </w:p>
+    <w:p>
+      <w:pPr>
+        <w:pStyle w:val="Standard"/>
+        <w:ind w:left="1416"/>
+      </w:pPr>
+    </w:p>
+    <w:p>
+      <w:pPr>
+        <w:pStyle w:val="Standard"/>
         <w:rPr>
           <w:rFonts w:ascii="Impact" w:hAnsi="Impact" w:cs="Impact"/>
           <w:sz w:val="22"/>
@@ -2118,6 +2701,170 @@
           <w:rFonts w:ascii="Impact" w:hAnsi="Impact" w:cs="Impact"/>
           <w:sz w:val="22"/>
         </w:rPr>
+        <w:t xml:space="preserve"> maki </w:t>
+      </w:r>
+      <w:proofErr w:type="spellStart"/>
+      <w:r>
+        <w:rPr>
+          <w:rFonts w:ascii="Impact" w:hAnsi="Impact" w:cs="Impact"/>
+          <w:sz w:val="22"/>
+        </w:rPr>
+        <w:t>komi</w:t>
+      </w:r>
+      <w:proofErr w:type="spellEnd"/>
+    </w:p>
+    <w:p>
+      <w:pPr>
+        <w:pStyle w:val="Standard"/>
+        <w:rPr>
+          <w:rFonts w:ascii="Impact" w:hAnsi="Impact" w:cs="Impact"/>
+          <w:sz w:val="22"/>
+        </w:rPr>
+      </w:pPr>
+    </w:p>
+    <w:p>
+      <w:pPr>
+        <w:pStyle w:val="Standard"/>
+        <w:rPr>
+          <w:rFonts w:ascii="Impact" w:hAnsi="Impact" w:cs="Impact"/>
+          <w:sz w:val="22"/>
+        </w:rPr>
+      </w:pPr>
+      <w:r>
+        <w:rPr>
+          <w:rFonts w:ascii="Impact" w:hAnsi="Impact" w:cs="Impact"/>
+          <w:noProof/>
+          <w:sz w:val="22"/>
+        </w:rPr>
+        <w:lastRenderedPageBreak/>
+        <w:drawing>
+          <wp:inline distT="0" distB="0" distL="0" distR="0" wp14:anchorId="2007D345" wp14:editId="17C67755">
+            <wp:extent cx="3733393" cy="3072554"/>
+            <wp:effectExtent l="0" t="0" r="635" b="1270"/>
+            <wp:docPr id="260702664" name="Obrázek 6" descr="Obsah obrázku sport, osoba, judo, Bojový sport&#10;&#10;Popis byl vytvořen automaticky"/>
+            <wp:cNvGraphicFramePr>
+              <a:graphicFrameLocks xmlns:a="http://schemas.openxmlformats.org/drawingml/2006/main" noChangeAspect="1"/>
+            </wp:cNvGraphicFramePr>
+            <a:graphic xmlns:a="http://schemas.openxmlformats.org/drawingml/2006/main">
+              <a:graphicData uri="http://schemas.openxmlformats.org/drawingml/2006/picture">
+                <pic:pic xmlns:pic="http://schemas.openxmlformats.org/drawingml/2006/picture">
+                  <pic:nvPicPr>
+                    <pic:cNvPr id="260702664" name="Obrázek 6" descr="Obsah obrázku sport, osoba, judo, Bojový sport&#10;&#10;Popis byl vytvořen automaticky"/>
+                    <pic:cNvPicPr/>
+                  </pic:nvPicPr>
+                  <pic:blipFill>
+                    <a:blip r:embed="rId17" cstate="print">
+                      <a:extLst>
+                        <a:ext uri="{28A0092B-C50C-407E-A947-70E740481C1C}">
+                          <a14:useLocalDpi xmlns:a14="http://schemas.microsoft.com/office/drawing/2010/main" val="0"/>
+                        </a:ext>
+                      </a:extLst>
+                    </a:blip>
+                    <a:stretch>
+                      <a:fillRect/>
+                    </a:stretch>
+                  </pic:blipFill>
+                  <pic:spPr>
+                    <a:xfrm>
+                      <a:off x="0" y="0"/>
+                      <a:ext cx="3767918" cy="3100968"/>
+                    </a:xfrm>
+                    <a:prstGeom prst="rect">
+                      <a:avLst/>
+                    </a:prstGeom>
+                  </pic:spPr>
+                </pic:pic>
+              </a:graphicData>
+            </a:graphic>
+          </wp:inline>
+        </w:drawing>
+      </w:r>
+    </w:p>
+    <w:p>
+      <w:pPr>
+        <w:pStyle w:val="Standard"/>
+        <w:ind w:left="1416"/>
+        <w:rPr>
+          <w:rFonts w:ascii="Arial" w:hAnsi="Arial" w:cs="Arial"/>
+        </w:rPr>
+      </w:pPr>
+    </w:p>
+    <w:p>
+      <w:pPr>
+        <w:pStyle w:val="Standard"/>
+        <w:rPr>
+          <w:rFonts w:ascii="Arial" w:hAnsi="Arial" w:cs="Arial"/>
+        </w:rPr>
+      </w:pPr>
+    </w:p>
+    <w:p>
+      <w:pPr>
+        <w:pStyle w:val="Standard"/>
+        <w:rPr>
+          <w:rFonts w:ascii="Arial" w:hAnsi="Arial" w:cs="Arial"/>
+        </w:rPr>
+      </w:pPr>
+    </w:p>
+    <w:p>
+      <w:pPr>
+        <w:pStyle w:val="Standard"/>
+        <w:rPr>
+          <w:rFonts w:ascii="Arial" w:hAnsi="Arial" w:cs="Arial"/>
+        </w:rPr>
+      </w:pPr>
+    </w:p>
+    <w:p>
+      <w:pPr>
+        <w:pStyle w:val="Standard"/>
+        <w:rPr>
+          <w:rFonts w:ascii="Arial" w:hAnsi="Arial" w:cs="Arial"/>
+        </w:rPr>
+      </w:pPr>
+    </w:p>
+    <w:p>
+      <w:pPr>
+        <w:pStyle w:val="Standard"/>
+        <w:rPr>
+          <w:rFonts w:ascii="Arial" w:hAnsi="Arial" w:cs="Arial"/>
+        </w:rPr>
+      </w:pPr>
+    </w:p>
+    <w:p>
+      <w:pPr>
+        <w:pStyle w:val="Standard"/>
+      </w:pPr>
+      <w:r>
+        <w:rPr>
+          <w:rFonts w:ascii="Arial" w:hAnsi="Arial" w:cs="Arial"/>
+        </w:rPr>
+        <w:t>c)   KERI WAZA:</w:t>
+      </w:r>
+      <w:r>
+        <w:rPr>
+          <w:rFonts w:ascii="Arial" w:hAnsi="Arial" w:cs="Arial"/>
+        </w:rPr>
+        <w:tab/>
+      </w:r>
+      <w:r>
+        <w:rPr>
+          <w:rFonts w:ascii="Arial" w:hAnsi="Arial" w:cs="Arial"/>
+        </w:rPr>
+        <w:tab/>
+      </w:r>
+      <w:proofErr w:type="spellStart"/>
+      <w:r>
+        <w:rPr>
+          <w:rFonts w:ascii="Impact" w:hAnsi="Impact" w:cs="Impact"/>
+          <w:sz w:val="22"/>
+        </w:rPr>
+        <w:t>fumi</w:t>
+      </w:r>
+      <w:proofErr w:type="spellEnd"/>
+      <w:r>
+        <w:rPr>
+          <w:rFonts w:ascii="Impact" w:hAnsi="Impact" w:cs="Impact"/>
+          <w:sz w:val="22"/>
+        </w:rPr>
         <w:t xml:space="preserve"> </w:t>
       </w:r>
       <w:proofErr w:type="spellStart"/>
@@ -2126,7 +2873,33 @@
           <w:rFonts w:ascii="Impact" w:hAnsi="Impact" w:cs="Impact"/>
           <w:sz w:val="22"/>
         </w:rPr>
-        <w:t>maki</w:t>
+        <w:t>kiri</w:t>
+      </w:r>
+      <w:proofErr w:type="spellEnd"/>
+      <w:r>
+        <w:rPr>
+          <w:rFonts w:ascii="Impact" w:hAnsi="Impact" w:cs="Impact"/>
+          <w:sz w:val="22"/>
+        </w:rPr>
+        <w:t xml:space="preserve"> – dupnutí na kotník</w:t>
+      </w:r>
+    </w:p>
+    <w:p>
+      <w:pPr>
+        <w:pStyle w:val="Standard"/>
+        <w:ind w:left="2836"/>
+        <w:rPr>
+          <w:rFonts w:ascii="Impact" w:hAnsi="Impact" w:cs="Impact"/>
+          <w:sz w:val="22"/>
+        </w:rPr>
+      </w:pPr>
+      <w:proofErr w:type="spellStart"/>
+      <w:r>
+        <w:rPr>
+          <w:rFonts w:ascii="Impact" w:hAnsi="Impact" w:cs="Impact"/>
+          <w:sz w:val="22"/>
+        </w:rPr>
+        <w:t>gyaku</w:t>
       </w:r>
       <w:proofErr w:type="spellEnd"/>
       <w:r>
@@ -2142,70 +2915,7 @@
           <w:rFonts w:ascii="Impact" w:hAnsi="Impact" w:cs="Impact"/>
           <w:sz w:val="22"/>
         </w:rPr>
-        <w:t>komi</w:t>
-      </w:r>
-      <w:proofErr w:type="spellEnd"/>
-    </w:p>
-    <w:p>
-      <w:pPr>
-        <w:pStyle w:val="Standard"/>
-        <w:ind w:left="1416"/>
-        <w:rPr>
-          <w:rFonts w:ascii="Arial" w:hAnsi="Arial" w:cs="Arial"/>
-        </w:rPr>
-      </w:pPr>
-    </w:p>
-    <w:p>
-      <w:pPr>
-        <w:pStyle w:val="Standard"/>
-        <w:rPr>
-          <w:rFonts w:ascii="Arial" w:hAnsi="Arial" w:cs="Arial"/>
-        </w:rPr>
-      </w:pPr>
-    </w:p>
-    <w:p>
-      <w:pPr>
-        <w:pStyle w:val="Standard"/>
-        <w:rPr>
-          <w:rFonts w:ascii="Arial" w:hAnsi="Arial" w:cs="Arial"/>
-        </w:rPr>
-      </w:pPr>
-    </w:p>
-    <w:p>
-      <w:pPr>
-        <w:pStyle w:val="Standard"/>
-      </w:pPr>
-      <w:r>
-        <w:rPr>
-          <w:rFonts w:ascii="Arial" w:hAnsi="Arial" w:cs="Arial"/>
-        </w:rPr>
-        <w:t>c)   KERI WAZA:</w:t>
-      </w:r>
-      <w:r>
-        <w:rPr>
-          <w:rFonts w:ascii="Arial" w:hAnsi="Arial" w:cs="Arial"/>
-        </w:rPr>
-        <w:tab/>
-      </w:r>
-      <w:r>
-        <w:rPr>
-          <w:rFonts w:ascii="Arial" w:hAnsi="Arial" w:cs="Arial"/>
-        </w:rPr>
-        <w:tab/>
-      </w:r>
-      <w:r>
-        <w:rPr>
-          <w:rFonts w:ascii="Arial" w:hAnsi="Arial" w:cs="Arial"/>
-        </w:rPr>
-        <w:tab/>
-      </w:r>
-      <w:proofErr w:type="spellStart"/>
-      <w:r>
-        <w:rPr>
-          <w:rFonts w:ascii="Impact" w:hAnsi="Impact" w:cs="Impact"/>
-          <w:sz w:val="22"/>
-        </w:rPr>
-        <w:t>fumi</w:t>
+        <w:t>kakato</w:t>
       </w:r>
       <w:proofErr w:type="spellEnd"/>
       <w:r>
@@ -2221,81 +2931,32 @@
           <w:rFonts w:ascii="Impact" w:hAnsi="Impact" w:cs="Impact"/>
           <w:sz w:val="22"/>
         </w:rPr>
-        <w:t>kiri</w:t>
-      </w:r>
-      <w:proofErr w:type="spellEnd"/>
-    </w:p>
-    <w:p>
-      <w:pPr>
-        <w:pStyle w:val="Standard"/>
-        <w:ind w:left="1416"/>
-        <w:rPr>
-          <w:rFonts w:ascii="Impact" w:hAnsi="Impact" w:cs="Impact"/>
-          <w:sz w:val="22"/>
-        </w:rPr>
-      </w:pPr>
-      <w:r>
-        <w:rPr>
-          <w:rFonts w:ascii="Impact" w:hAnsi="Impact" w:cs="Impact"/>
-          <w:sz w:val="22"/>
-        </w:rPr>
-        <w:tab/>
-      </w:r>
-      <w:r>
-        <w:rPr>
-          <w:rFonts w:ascii="Impact" w:hAnsi="Impact" w:cs="Impact"/>
-          <w:sz w:val="22"/>
-        </w:rPr>
-        <w:tab/>
-      </w:r>
-      <w:r>
-        <w:rPr>
-          <w:rFonts w:ascii="Impact" w:hAnsi="Impact" w:cs="Impact"/>
-          <w:sz w:val="22"/>
-        </w:rPr>
-        <w:tab/>
-      </w:r>
-      <w:proofErr w:type="spellStart"/>
-      <w:r>
-        <w:rPr>
-          <w:rFonts w:ascii="Impact" w:hAnsi="Impact" w:cs="Impact"/>
-          <w:sz w:val="22"/>
-        </w:rPr>
-        <w:t>gyaku</w:t>
-      </w:r>
-      <w:proofErr w:type="spellEnd"/>
-      <w:r>
-        <w:rPr>
-          <w:rFonts w:ascii="Impact" w:hAnsi="Impact" w:cs="Impact"/>
-          <w:sz w:val="22"/>
-        </w:rPr>
-        <w:t xml:space="preserve"> </w:t>
-      </w:r>
-      <w:proofErr w:type="spellStart"/>
-      <w:r>
-        <w:rPr>
-          <w:rFonts w:ascii="Impact" w:hAnsi="Impact" w:cs="Impact"/>
-          <w:sz w:val="22"/>
-        </w:rPr>
-        <w:t>kakato</w:t>
-      </w:r>
-      <w:proofErr w:type="spellEnd"/>
-      <w:r>
-        <w:rPr>
-          <w:rFonts w:ascii="Impact" w:hAnsi="Impact" w:cs="Impact"/>
-          <w:sz w:val="22"/>
-        </w:rPr>
-        <w:t xml:space="preserve"> </w:t>
-      </w:r>
-      <w:proofErr w:type="spellStart"/>
-      <w:r>
-        <w:rPr>
-          <w:rFonts w:ascii="Impact" w:hAnsi="Impact" w:cs="Impact"/>
-          <w:sz w:val="22"/>
-        </w:rPr>
         <w:t>geri</w:t>
       </w:r>
       <w:proofErr w:type="spellEnd"/>
+      <w:r>
+        <w:rPr>
+          <w:rFonts w:ascii="Impact" w:hAnsi="Impact" w:cs="Impact"/>
+          <w:sz w:val="22"/>
+        </w:rPr>
+        <w:t xml:space="preserve"> – kop patou shora dolů. </w:t>
+      </w:r>
+      <w:proofErr w:type="spellStart"/>
+      <w:r>
+        <w:rPr>
+          <w:rFonts w:ascii="Impact" w:hAnsi="Impact" w:cs="Impact"/>
+          <w:sz w:val="22"/>
+        </w:rPr>
+        <w:t>Gyyaku</w:t>
+      </w:r>
+      <w:proofErr w:type="spellEnd"/>
+      <w:r>
+        <w:rPr>
+          <w:rFonts w:ascii="Impact" w:hAnsi="Impact" w:cs="Impact"/>
+          <w:sz w:val="22"/>
+        </w:rPr>
+        <w:t xml:space="preserve"> noha do nápřahu vnitřním obloukem</w:t>
+      </w:r>
     </w:p>
     <w:p>
       <w:pPr>
@@ -2341,8 +3002,60 @@
           <w:rFonts w:ascii="Impact" w:hAnsi="Impact" w:cs="Impact"/>
           <w:sz w:val="22"/>
         </w:rPr>
-        <w:t xml:space="preserve"> s otočkou</w:t>
-      </w:r>
+        <w:t xml:space="preserve"> s</w:t>
+      </w:r>
+      <w:r>
+        <w:rPr>
+          <w:rFonts w:ascii="Impact" w:hAnsi="Impact" w:cs="Impact"/>
+          <w:sz w:val="22"/>
+        </w:rPr>
+        <w:t> </w:t>
+      </w:r>
+      <w:r>
+        <w:rPr>
+          <w:rFonts w:ascii="Impact" w:hAnsi="Impact" w:cs="Impact"/>
+          <w:sz w:val="22"/>
+        </w:rPr>
+        <w:t>otočkou</w:t>
+      </w:r>
+      <w:r>
+        <w:rPr>
+          <w:rFonts w:ascii="Impact" w:hAnsi="Impact" w:cs="Impact"/>
+          <w:sz w:val="22"/>
+        </w:rPr>
+        <w:t xml:space="preserve"> – kop ve výskoku s</w:t>
+      </w:r>
+      <w:r>
+        <w:rPr>
+          <w:rFonts w:ascii="Impact" w:hAnsi="Impact" w:cs="Impact"/>
+          <w:sz w:val="22"/>
+        </w:rPr>
+        <w:t> </w:t>
+      </w:r>
+      <w:r>
+        <w:rPr>
+          <w:rFonts w:ascii="Impact" w:hAnsi="Impact" w:cs="Impact"/>
+          <w:sz w:val="22"/>
+        </w:rPr>
+        <w:t>otočkou</w:t>
+      </w:r>
+      <w:r>
+        <w:rPr>
+          <w:rFonts w:ascii="Impact" w:hAnsi="Impact" w:cs="Impact"/>
+          <w:sz w:val="22"/>
+        </w:rPr>
+        <w:t xml:space="preserve"> libovolný</w:t>
+      </w:r>
+    </w:p>
+    <w:p>
+      <w:pPr>
+        <w:pStyle w:val="Standard"/>
+        <w:ind w:left="1416"/>
+        <w:rPr>
+          <w:rFonts w:ascii="Impact" w:hAnsi="Impact" w:cs="Impact"/>
+          <w:sz w:val="22"/>
+        </w:rPr>
+      </w:pPr>
     </w:p>
     <w:p>
       <w:pPr>
@@ -2367,6 +3080,10 @@
     <w:p>
       <w:pPr>
         <w:pStyle w:val="Standard"/>
+        <w:rPr>
+          <w:rFonts w:ascii="Impact" w:hAnsi="Impact" w:cs="Impact"/>
+          <w:sz w:val="22"/>
+        </w:rPr>
       </w:pPr>
       <w:r>
         <w:rPr>
@@ -2448,6 +3165,13 @@
           <w:rFonts w:ascii="Impact" w:hAnsi="Impact" w:cs="Impact"/>
           <w:sz w:val="22"/>
         </w:rPr>
+        <w:t>,</w:t>
+      </w:r>
+      <w:r>
+        <w:rPr>
+          <w:rFonts w:ascii="Impact" w:hAnsi="Impact" w:cs="Impact"/>
+          <w:sz w:val="22"/>
+        </w:rPr>
         <w:t xml:space="preserve"> </w:t>
       </w:r>
       <w:proofErr w:type="spellStart"/>
@@ -2527,12 +3251,157 @@
     <w:p>
       <w:pPr>
         <w:pStyle w:val="Standard"/>
+        <w:rPr>
+          <w:rFonts w:ascii="Impact" w:hAnsi="Impact" w:cs="Impact"/>
+          <w:sz w:val="22"/>
+        </w:rPr>
+      </w:pPr>
+    </w:p>
+    <w:p>
+      <w:pPr>
+        <w:pStyle w:val="Standard"/>
+        <w:jc w:val="center"/>
+      </w:pPr>
+      <w:r>
+        <w:rPr>
+          <w:noProof/>
+        </w:rPr>
+        <w:drawing>
+          <wp:inline distT="0" distB="0" distL="0" distR="0" wp14:anchorId="631B2177" wp14:editId="036014EF">
+            <wp:extent cx="1376306" cy="2446655"/>
+            <wp:effectExtent l="0" t="0" r="0" b="4445"/>
+            <wp:docPr id="163559048" name="Obrázek 3" descr="Obsah obrázku osoba, Lidská tvář, oblečení, judo&#10;&#10;Obsah vygenerovaný umělou inteligencí může být nesprávný."/>
+            <wp:cNvGraphicFramePr>
+              <a:graphicFrameLocks xmlns:a="http://schemas.openxmlformats.org/drawingml/2006/main" noChangeAspect="1"/>
+            </wp:cNvGraphicFramePr>
+            <a:graphic xmlns:a="http://schemas.openxmlformats.org/drawingml/2006/main">
+              <a:graphicData uri="http://schemas.openxmlformats.org/drawingml/2006/picture">
+                <pic:pic xmlns:pic="http://schemas.openxmlformats.org/drawingml/2006/picture">
+                  <pic:nvPicPr>
+                    <pic:cNvPr id="163559048" name="Obrázek 3" descr="Obsah obrázku osoba, Lidská tvář, oblečení, judo&#10;&#10;Obsah vygenerovaný umělou inteligencí může být nesprávný."/>
+                    <pic:cNvPicPr/>
+                  </pic:nvPicPr>
+                  <pic:blipFill>
+                    <a:blip r:embed="rId18" cstate="print">
+                      <a:extLst>
+                        <a:ext uri="{28A0092B-C50C-407E-A947-70E740481C1C}">
+                          <a14:useLocalDpi xmlns:a14="http://schemas.microsoft.com/office/drawing/2010/main" val="0"/>
+                        </a:ext>
+                      </a:extLst>
+                    </a:blip>
+                    <a:stretch>
+                      <a:fillRect/>
+                    </a:stretch>
+                  </pic:blipFill>
+                  <pic:spPr>
+                    <a:xfrm flipH="1">
+                      <a:off x="0" y="0"/>
+                      <a:ext cx="1444150" cy="2567261"/>
+                    </a:xfrm>
+                    <a:prstGeom prst="rect">
+                      <a:avLst/>
+                    </a:prstGeom>
+                  </pic:spPr>
+                </pic:pic>
+              </a:graphicData>
+            </a:graphic>
+          </wp:inline>
+        </w:drawing>
+      </w:r>
+      <w:r>
+        <w:rPr>
+          <w:noProof/>
+        </w:rPr>
+        <w:drawing>
+          <wp:inline distT="0" distB="0" distL="0" distR="0" wp14:anchorId="18D1751A" wp14:editId="442966F8">
+            <wp:extent cx="1560434" cy="2773978"/>
+            <wp:effectExtent l="0" t="0" r="1905" b="0"/>
+            <wp:docPr id="1947301167" name="Obrázek 4" descr="Obsah obrázku osoba, oblečení, Bojový sport, Lidská tvář&#10;&#10;Obsah vygenerovaný umělou inteligencí může být nesprávný."/>
+            <wp:cNvGraphicFramePr>
+              <a:graphicFrameLocks xmlns:a="http://schemas.openxmlformats.org/drawingml/2006/main" noChangeAspect="1"/>
+            </wp:cNvGraphicFramePr>
+            <a:graphic xmlns:a="http://schemas.openxmlformats.org/drawingml/2006/main">
+              <a:graphicData uri="http://schemas.openxmlformats.org/drawingml/2006/picture">
+                <pic:pic xmlns:pic="http://schemas.openxmlformats.org/drawingml/2006/picture">
+                  <pic:nvPicPr>
+                    <pic:cNvPr id="1947301167" name="Obrázek 4" descr="Obsah obrázku osoba, oblečení, Bojový sport, Lidská tvář&#10;&#10;Obsah vygenerovaný umělou inteligencí může být nesprávný."/>
+                    <pic:cNvPicPr/>
+                  </pic:nvPicPr>
+                  <pic:blipFill>
+                    <a:blip r:embed="rId19" cstate="print">
+                      <a:extLst>
+                        <a:ext uri="{28A0092B-C50C-407E-A947-70E740481C1C}">
+                          <a14:useLocalDpi xmlns:a14="http://schemas.microsoft.com/office/drawing/2010/main" val="0"/>
+                        </a:ext>
+                      </a:extLst>
+                    </a:blip>
+                    <a:stretch>
+                      <a:fillRect/>
+                    </a:stretch>
+                  </pic:blipFill>
+                  <pic:spPr>
+                    <a:xfrm>
+                      <a:off x="0" y="0"/>
+                      <a:ext cx="1607631" cy="2857880"/>
+                    </a:xfrm>
+                    <a:prstGeom prst="rect">
+                      <a:avLst/>
+                    </a:prstGeom>
+                  </pic:spPr>
+                </pic:pic>
+              </a:graphicData>
+            </a:graphic>
+          </wp:inline>
+        </w:drawing>
+      </w:r>
+    </w:p>
+    <w:p>
+      <w:pPr>
+        <w:pStyle w:val="Standard"/>
+        <w:jc w:val="center"/>
+      </w:pPr>
+    </w:p>
+    <w:p>
+      <w:pPr>
+        <w:pStyle w:val="Standard"/>
+        <w:jc w:val="center"/>
+      </w:pPr>
+    </w:p>
+    <w:p>
+      <w:pPr>
+        <w:pStyle w:val="Standard"/>
         <w:ind w:left="2832" w:firstLine="708"/>
         <w:rPr>
           <w:rFonts w:ascii="Impact" w:hAnsi="Impact" w:cs="Impact"/>
           <w:sz w:val="22"/>
         </w:rPr>
       </w:pPr>
+    </w:p>
+    <w:p>
+      <w:pPr>
+        <w:pStyle w:val="Standard"/>
+        <w:ind w:left="2832" w:firstLine="708"/>
+        <w:rPr>
+          <w:rFonts w:ascii="Impact" w:hAnsi="Impact" w:cs="Impact"/>
+          <w:sz w:val="22"/>
+        </w:rPr>
+      </w:pPr>
+      <w:proofErr w:type="spellStart"/>
+      <w:r>
+        <w:rPr>
+          <w:rFonts w:ascii="Impact" w:hAnsi="Impact" w:cs="Impact"/>
+          <w:sz w:val="22"/>
+        </w:rPr>
+        <w:t>Kuzure</w:t>
+      </w:r>
+      <w:proofErr w:type="spellEnd"/>
+      <w:r>
+        <w:rPr>
+          <w:rFonts w:ascii="Impact" w:hAnsi="Impact" w:cs="Impact"/>
+          <w:sz w:val="22"/>
+        </w:rPr>
+        <w:t xml:space="preserve"> </w:t>
+      </w:r>
       <w:proofErr w:type="spellStart"/>
       <w:r>
         <w:rPr>
@@ -2578,6 +3447,248 @@
     <w:p>
       <w:pPr>
         <w:pStyle w:val="Standard"/>
+        <w:ind w:left="2832" w:firstLine="708"/>
+        <w:rPr>
+          <w:rFonts w:ascii="Impact" w:hAnsi="Impact" w:cs="Impact"/>
+          <w:sz w:val="22"/>
+        </w:rPr>
+      </w:pPr>
+    </w:p>
+    <w:p>
+      <w:pPr>
+        <w:pStyle w:val="Standard"/>
+        <w:ind w:left="2832" w:firstLine="708"/>
+        <w:rPr>
+          <w:rFonts w:ascii="Impact" w:hAnsi="Impact" w:cs="Impact"/>
+          <w:sz w:val="22"/>
+        </w:rPr>
+      </w:pPr>
+      <w:r>
+        <w:rPr>
+          <w:rFonts w:ascii="Impact" w:hAnsi="Impact" w:cs="Impact"/>
+          <w:noProof/>
+          <w:sz w:val="22"/>
+        </w:rPr>
+        <w:drawing>
+          <wp:inline distT="0" distB="0" distL="0" distR="0" wp14:anchorId="0959940B" wp14:editId="17773C03">
+            <wp:extent cx="2417074" cy="1803400"/>
+            <wp:effectExtent l="0" t="0" r="0" b="0"/>
+            <wp:docPr id="869611400" name="Obrázek 3" descr="Obsah obrázku černá, tma&#10;&#10;Obsah vygenerovaný umělou inteligencí může být nesprávný."/>
+            <wp:cNvGraphicFramePr>
+              <a:graphicFrameLocks xmlns:a="http://schemas.openxmlformats.org/drawingml/2006/main" noChangeAspect="1"/>
+            </wp:cNvGraphicFramePr>
+            <a:graphic xmlns:a="http://schemas.openxmlformats.org/drawingml/2006/main">
+              <a:graphicData uri="http://schemas.openxmlformats.org/drawingml/2006/picture">
+                <pic:pic xmlns:pic="http://schemas.openxmlformats.org/drawingml/2006/picture">
+                  <pic:nvPicPr>
+                    <pic:cNvPr id="869611400" name="Obrázek 3" descr="Obsah obrázku černá, tma&#10;&#10;Obsah vygenerovaný umělou inteligencí může být nesprávný."/>
+                    <pic:cNvPicPr/>
+                  </pic:nvPicPr>
+                  <pic:blipFill>
+                    <a:blip r:embed="rId20" cstate="print">
+                      <a:extLst>
+                        <a:ext uri="{28A0092B-C50C-407E-A947-70E740481C1C}">
+                          <a14:useLocalDpi xmlns:a14="http://schemas.microsoft.com/office/drawing/2010/main" val="0"/>
+                        </a:ext>
+                      </a:extLst>
+                    </a:blip>
+                    <a:stretch>
+                      <a:fillRect/>
+                    </a:stretch>
+                  </pic:blipFill>
+                  <pic:spPr>
+                    <a:xfrm>
+                      <a:off x="0" y="0"/>
+                      <a:ext cx="2589124" cy="1931768"/>
+                    </a:xfrm>
+                    <a:prstGeom prst="rect">
+                      <a:avLst/>
+                    </a:prstGeom>
+                  </pic:spPr>
+                </pic:pic>
+              </a:graphicData>
+            </a:graphic>
+          </wp:inline>
+        </w:drawing>
+      </w:r>
+    </w:p>
+    <w:p>
+      <w:pPr>
+        <w:pStyle w:val="Standard"/>
+        <w:ind w:left="2832" w:firstLine="708"/>
+        <w:rPr>
+          <w:rFonts w:ascii="Impact" w:hAnsi="Impact" w:cs="Impact"/>
+          <w:sz w:val="22"/>
+        </w:rPr>
+      </w:pPr>
+    </w:p>
+    <w:p>
+      <w:pPr>
+        <w:pStyle w:val="Standard"/>
+        <w:ind w:left="2832" w:firstLine="708"/>
+        <w:rPr>
+          <w:rFonts w:ascii="Impact" w:hAnsi="Impact" w:cs="Impact"/>
+          <w:sz w:val="22"/>
+        </w:rPr>
+      </w:pPr>
+    </w:p>
+    <w:p>
+      <w:pPr>
+        <w:pStyle w:val="Standard"/>
+        <w:ind w:left="2836" w:firstLine="704"/>
+        <w:rPr>
+          <w:rFonts w:ascii="Impact" w:hAnsi="Impact" w:cs="Impact"/>
+          <w:sz w:val="22"/>
+        </w:rPr>
+      </w:pPr>
+      <w:proofErr w:type="spellStart"/>
+      <w:r>
+        <w:rPr>
+          <w:rFonts w:ascii="Impact" w:hAnsi="Impact" w:cs="Impact"/>
+          <w:sz w:val="22"/>
+        </w:rPr>
+        <w:t>Gyaku</w:t>
+      </w:r>
+      <w:proofErr w:type="spellEnd"/>
+      <w:r>
+        <w:rPr>
+          <w:rFonts w:ascii="Impact" w:hAnsi="Impact" w:cs="Impact"/>
+          <w:sz w:val="22"/>
+        </w:rPr>
+        <w:t xml:space="preserve"> je tuším ta nešikovná varianta, kdy útočník leží na břiše. </w:t>
+      </w:r>
+      <w:r>
+        <w:rPr>
+          <w:rFonts w:ascii="Impact" w:hAnsi="Impact" w:cs="Impact"/>
+          <w:sz w:val="22"/>
+        </w:rPr>
+        <w:t xml:space="preserve">   </w:t>
+      </w:r>
+      <w:r>
+        <w:rPr>
+          <w:rFonts w:ascii="Impact" w:hAnsi="Impact" w:cs="Impact"/>
+          <w:sz w:val="22"/>
+        </w:rPr>
+        <w:t xml:space="preserve">Musíš ho držet tak, aby nemohl použít ruce a vzepřít se o ně. Jestli si to dobře </w:t>
+      </w:r>
+      <w:proofErr w:type="gramStart"/>
+      <w:r>
+        <w:rPr>
+          <w:rFonts w:ascii="Impact" w:hAnsi="Impact" w:cs="Impact"/>
+          <w:sz w:val="22"/>
+        </w:rPr>
+        <w:t>pamatuju</w:t>
+      </w:r>
+      <w:proofErr w:type="gramEnd"/>
+      <w:r>
+        <w:rPr>
+          <w:rFonts w:ascii="Impact" w:hAnsi="Impact" w:cs="Impact"/>
+          <w:sz w:val="22"/>
+        </w:rPr>
+        <w:t>, tak mu ty ruce držíš za pomocí jeho pásku</w:t>
+      </w:r>
+      <w:r>
+        <w:rPr>
+          <w:rFonts w:ascii="Impact" w:hAnsi="Impact" w:cs="Impact"/>
+          <w:sz w:val="22"/>
+        </w:rPr>
+        <w:t>.</w:t>
+      </w:r>
+    </w:p>
+    <w:p>
+      <w:pPr>
+        <w:pStyle w:val="Standard"/>
+        <w:ind w:left="2836" w:firstLine="704"/>
+        <w:rPr>
+          <w:rFonts w:ascii="Impact" w:hAnsi="Impact" w:cs="Impact"/>
+          <w:sz w:val="22"/>
+        </w:rPr>
+      </w:pPr>
+    </w:p>
+    <w:p>
+      <w:pPr>
+        <w:pStyle w:val="Standard"/>
+        <w:ind w:left="2836" w:firstLine="704"/>
+        <w:rPr>
+          <w:rFonts w:ascii="Impact" w:hAnsi="Impact" w:cs="Impact"/>
+          <w:sz w:val="22"/>
+        </w:rPr>
+      </w:pPr>
+      <w:proofErr w:type="spellStart"/>
+      <w:r>
+        <w:rPr>
+          <w:rFonts w:ascii="Impact" w:hAnsi="Impact" w:cs="Impact"/>
+          <w:sz w:val="22"/>
+        </w:rPr>
+        <w:t>Uširo</w:t>
+      </w:r>
+      <w:proofErr w:type="spellEnd"/>
+      <w:r>
+        <w:rPr>
+          <w:rFonts w:ascii="Impact" w:hAnsi="Impact" w:cs="Impact"/>
+          <w:sz w:val="22"/>
+        </w:rPr>
+        <w:t xml:space="preserve"> </w:t>
+      </w:r>
+      <w:proofErr w:type="spellStart"/>
+      <w:r>
+        <w:rPr>
+          <w:rFonts w:ascii="Impact" w:hAnsi="Impact" w:cs="Impact"/>
+          <w:sz w:val="22"/>
+        </w:rPr>
+        <w:t>kami</w:t>
+      </w:r>
+      <w:proofErr w:type="spellEnd"/>
+      <w:r>
+        <w:rPr>
+          <w:rFonts w:ascii="Impact" w:hAnsi="Impact" w:cs="Impact"/>
+          <w:sz w:val="22"/>
+        </w:rPr>
+        <w:t xml:space="preserve"> </w:t>
+      </w:r>
+      <w:proofErr w:type="spellStart"/>
+      <w:r>
+        <w:rPr>
+          <w:rFonts w:ascii="Impact" w:hAnsi="Impact" w:cs="Impact"/>
+          <w:sz w:val="22"/>
+        </w:rPr>
+        <w:t>šiho</w:t>
+      </w:r>
+      <w:proofErr w:type="spellEnd"/>
+      <w:r>
+        <w:rPr>
+          <w:rFonts w:ascii="Impact" w:hAnsi="Impact" w:cs="Impact"/>
+          <w:sz w:val="22"/>
+        </w:rPr>
+        <w:t xml:space="preserve"> </w:t>
+      </w:r>
+      <w:proofErr w:type="spellStart"/>
+      <w:r>
+        <w:rPr>
+          <w:rFonts w:ascii="Impact" w:hAnsi="Impact" w:cs="Impact"/>
+          <w:sz w:val="22"/>
+        </w:rPr>
+        <w:t>gatame</w:t>
+      </w:r>
+      <w:proofErr w:type="spellEnd"/>
+      <w:r>
+        <w:rPr>
+          <w:rFonts w:ascii="Impact" w:hAnsi="Impact" w:cs="Impact"/>
+          <w:sz w:val="22"/>
+        </w:rPr>
+        <w:t xml:space="preserve"> je držení za pomoci </w:t>
+      </w:r>
+      <w:r>
+        <w:rPr>
+          <w:rFonts w:ascii="Impact" w:hAnsi="Impact" w:cs="Impact"/>
+          <w:sz w:val="22"/>
+        </w:rPr>
+        <w:t>límce.</w:t>
+      </w:r>
+    </w:p>
+    <w:p>
+      <w:pPr>
+        <w:pStyle w:val="Standard"/>
         <w:rPr>
           <w:rFonts w:ascii="Arial" w:hAnsi="Arial" w:cs="Arial"/>
           <w:b/>
@@ -2587,6 +3698,19 @@
     <w:p>
       <w:pPr>
         <w:pStyle w:val="Standard"/>
+        <w:rPr>
+          <w:rFonts w:ascii="Arial" w:hAnsi="Arial" w:cs="Arial"/>
+          <w:b/>
+        </w:rPr>
+      </w:pPr>
+    </w:p>
+    <w:p>
+      <w:pPr>
+        <w:pStyle w:val="Standard"/>
+        <w:rPr>
+          <w:rFonts w:ascii="Impact" w:hAnsi="Impact" w:cs="Impact"/>
+          <w:sz w:val="22"/>
+        </w:rPr>
       </w:pPr>
       <w:r>
         <w:rPr>
@@ -2653,6 +3777,18 @@
         <w:t>šime</w:t>
       </w:r>
       <w:proofErr w:type="spellEnd"/>
+      <w:r>
+        <w:rPr>
+          <w:rFonts w:ascii="Impact" w:hAnsi="Impact" w:cs="Impact"/>
+          <w:sz w:val="22"/>
+        </w:rPr>
+        <w:t xml:space="preserve"> – škrcení za kimono zezadu-varianta</w:t>
+      </w:r>
+    </w:p>
+    <w:p>
+      <w:pPr>
+        <w:pStyle w:val="Standard"/>
+      </w:pPr>
     </w:p>
     <w:p>
       <w:pPr>
@@ -2711,6 +3847,233 @@
           <w:rFonts w:ascii="Impact" w:hAnsi="Impact" w:cs="Impact"/>
           <w:sz w:val="22"/>
         </w:rPr>
+        <w:t xml:space="preserve"> eri </w:t>
+      </w:r>
+      <w:proofErr w:type="spellStart"/>
+      <w:r>
+        <w:rPr>
+          <w:rFonts w:ascii="Impact" w:hAnsi="Impact" w:cs="Impact"/>
+          <w:sz w:val="22"/>
+        </w:rPr>
+        <w:t>šime</w:t>
+      </w:r>
+      <w:proofErr w:type="spellEnd"/>
+    </w:p>
+    <w:p>
+      <w:pPr>
+        <w:pStyle w:val="Standard"/>
+        <w:rPr>
+          <w:rFonts w:ascii="Impact" w:hAnsi="Impact" w:cs="Impact"/>
+          <w:sz w:val="22"/>
+        </w:rPr>
+      </w:pPr>
+    </w:p>
+    <w:p>
+      <w:pPr>
+        <w:pStyle w:val="Standard"/>
+        <w:jc w:val="center"/>
+        <w:rPr>
+          <w:rFonts w:ascii="Impact" w:hAnsi="Impact" w:cs="Impact"/>
+          <w:sz w:val="22"/>
+        </w:rPr>
+      </w:pPr>
+      <w:r>
+        <w:rPr>
+          <w:rFonts w:ascii="Impact" w:hAnsi="Impact" w:cs="Impact"/>
+          <w:noProof/>
+          <w:sz w:val="22"/>
+        </w:rPr>
+        <w:drawing>
+          <wp:inline distT="0" distB="0" distL="0" distR="0" wp14:anchorId="14EBF9E4" wp14:editId="576BC710">
+            <wp:extent cx="1845077" cy="2225463"/>
+            <wp:effectExtent l="0" t="0" r="0" b="0"/>
+            <wp:docPr id="519677382" name="Obrázek 4"/>
+            <wp:cNvGraphicFramePr>
+              <a:graphicFrameLocks xmlns:a="http://schemas.openxmlformats.org/drawingml/2006/main" noChangeAspect="1"/>
+            </wp:cNvGraphicFramePr>
+            <a:graphic xmlns:a="http://schemas.openxmlformats.org/drawingml/2006/main">
+              <a:graphicData uri="http://schemas.openxmlformats.org/drawingml/2006/picture">
+                <pic:pic xmlns:pic="http://schemas.openxmlformats.org/drawingml/2006/picture">
+                  <pic:nvPicPr>
+                    <pic:cNvPr id="519677382" name="Obrázek 519677382"/>
+                    <pic:cNvPicPr/>
+                  </pic:nvPicPr>
+                  <pic:blipFill>
+                    <a:blip r:embed="rId21" cstate="print">
+                      <a:extLst>
+                        <a:ext uri="{28A0092B-C50C-407E-A947-70E740481C1C}">
+                          <a14:useLocalDpi xmlns:a14="http://schemas.microsoft.com/office/drawing/2010/main" val="0"/>
+                        </a:ext>
+                      </a:extLst>
+                    </a:blip>
+                    <a:stretch>
+                      <a:fillRect/>
+                    </a:stretch>
+                  </pic:blipFill>
+                  <pic:spPr>
+                    <a:xfrm>
+                      <a:off x="0" y="0"/>
+                      <a:ext cx="1936320" cy="2335517"/>
+                    </a:xfrm>
+                    <a:prstGeom prst="rect">
+                      <a:avLst/>
+                    </a:prstGeom>
+                  </pic:spPr>
+                </pic:pic>
+              </a:graphicData>
+            </a:graphic>
+          </wp:inline>
+        </w:drawing>
+      </w:r>
+    </w:p>
+    <w:p>
+      <w:pPr>
+        <w:pStyle w:val="Standard"/>
+        <w:jc w:val="center"/>
+        <w:rPr>
+          <w:rFonts w:ascii="Impact" w:hAnsi="Impact" w:cs="Impact"/>
+          <w:sz w:val="22"/>
+        </w:rPr>
+      </w:pPr>
+    </w:p>
+    <w:p>
+      <w:pPr>
+        <w:pStyle w:val="Standard"/>
+        <w:rPr>
+          <w:rFonts w:ascii="Impact" w:hAnsi="Impact" w:cs="Impact"/>
+          <w:sz w:val="22"/>
+        </w:rPr>
+      </w:pPr>
+      <w:r>
+        <w:rPr>
+          <w:rFonts w:ascii="Impact" w:hAnsi="Impact" w:cs="Impact"/>
+          <w:sz w:val="22"/>
+        </w:rPr>
+        <w:tab/>
+      </w:r>
+      <w:r>
+        <w:rPr>
+          <w:rFonts w:ascii="Impact" w:hAnsi="Impact" w:cs="Impact"/>
+          <w:sz w:val="22"/>
+        </w:rPr>
+        <w:tab/>
+      </w:r>
+      <w:r>
+        <w:rPr>
+          <w:rFonts w:ascii="Impact" w:hAnsi="Impact" w:cs="Impact"/>
+          <w:sz w:val="22"/>
+        </w:rPr>
+        <w:tab/>
+      </w:r>
+      <w:r>
+        <w:rPr>
+          <w:rFonts w:ascii="Impact" w:hAnsi="Impact" w:cs="Impact"/>
+          <w:sz w:val="22"/>
+        </w:rPr>
+        <w:tab/>
+      </w:r>
+      <w:r>
+        <w:rPr>
+          <w:rFonts w:ascii="Impact" w:hAnsi="Impact" w:cs="Impact"/>
+          <w:sz w:val="22"/>
+        </w:rPr>
+        <w:tab/>
+      </w:r>
+      <w:proofErr w:type="spellStart"/>
+      <w:r>
+        <w:rPr>
+          <w:rFonts w:ascii="Impact" w:hAnsi="Impact" w:cs="Impact"/>
+          <w:sz w:val="22"/>
+        </w:rPr>
+        <w:t>aši-šime</w:t>
+      </w:r>
+      <w:proofErr w:type="spellEnd"/>
+      <w:r>
+        <w:rPr>
+          <w:rFonts w:ascii="Impact" w:hAnsi="Impact" w:cs="Impact"/>
+          <w:sz w:val="22"/>
+        </w:rPr>
+        <w:t xml:space="preserve"> – škrcení za pomoci nohou.</w:t>
+      </w:r>
+    </w:p>
+    <w:p>
+      <w:pPr>
+        <w:pStyle w:val="Standard"/>
+        <w:rPr>
+          <w:rFonts w:ascii="Arial" w:hAnsi="Arial" w:cs="Arial"/>
+        </w:rPr>
+      </w:pPr>
+      <w:r>
+        <w:rPr>
+          <w:rFonts w:ascii="Arial" w:hAnsi="Arial" w:cs="Arial"/>
+        </w:rPr>
+        <w:tab/>
+      </w:r>
+      <w:r>
+        <w:rPr>
+          <w:rFonts w:ascii="Arial" w:hAnsi="Arial" w:cs="Arial"/>
+        </w:rPr>
+        <w:tab/>
+      </w:r>
+      <w:r>
+        <w:rPr>
+          <w:rFonts w:ascii="Arial" w:hAnsi="Arial" w:cs="Arial"/>
+        </w:rPr>
+        <w:tab/>
+      </w:r>
+      <w:r>
+        <w:rPr>
+          <w:rFonts w:ascii="Arial" w:hAnsi="Arial" w:cs="Arial"/>
+        </w:rPr>
+        <w:tab/>
+      </w:r>
+      <w:r>
+        <w:rPr>
+          <w:rFonts w:ascii="Arial" w:hAnsi="Arial" w:cs="Arial"/>
+        </w:rPr>
+        <w:tab/>
+      </w:r>
+    </w:p>
+    <w:p>
+      <w:pPr>
+        <w:pStyle w:val="Standard"/>
+        <w:rPr>
+          <w:rFonts w:ascii="Impact" w:hAnsi="Impact" w:cs="Impact"/>
+          <w:sz w:val="22"/>
+        </w:rPr>
+      </w:pPr>
+      <w:r>
+        <w:rPr>
+          <w:rFonts w:ascii="Arial" w:hAnsi="Arial" w:cs="Arial"/>
+        </w:rPr>
+        <w:t>c)   KWANSETSU WAZA:</w:t>
+      </w:r>
+      <w:r>
+        <w:rPr>
+          <w:rFonts w:ascii="Arial" w:hAnsi="Arial" w:cs="Arial"/>
+        </w:rPr>
+        <w:tab/>
+      </w:r>
+      <w:r>
+        <w:rPr>
+          <w:rFonts w:ascii="Arial" w:hAnsi="Arial" w:cs="Arial"/>
+        </w:rPr>
+        <w:tab/>
+      </w:r>
+      <w:proofErr w:type="spellStart"/>
+      <w:r>
+        <w:rPr>
+          <w:rFonts w:ascii="Impact" w:hAnsi="Impact" w:cs="Impact"/>
+          <w:sz w:val="22"/>
+        </w:rPr>
+        <w:t>kuzure</w:t>
+      </w:r>
+      <w:proofErr w:type="spellEnd"/>
+      <w:r>
+        <w:rPr>
+          <w:rFonts w:ascii="Impact" w:hAnsi="Impact" w:cs="Impact"/>
+          <w:sz w:val="22"/>
+        </w:rPr>
         <w:t xml:space="preserve"> </w:t>
       </w:r>
       <w:proofErr w:type="spellStart"/>
@@ -2719,7 +4082,7 @@
           <w:rFonts w:ascii="Impact" w:hAnsi="Impact" w:cs="Impact"/>
           <w:sz w:val="22"/>
         </w:rPr>
-        <w:t>eri</w:t>
+        <w:t>ude</w:t>
       </w:r>
       <w:proofErr w:type="spellEnd"/>
       <w:r>
@@ -2735,130 +4098,30 @@
           <w:rFonts w:ascii="Impact" w:hAnsi="Impact" w:cs="Impact"/>
           <w:sz w:val="22"/>
         </w:rPr>
-        <w:t>šime</w:t>
-      </w:r>
-      <w:proofErr w:type="spellEnd"/>
-    </w:p>
-    <w:p>
-      <w:pPr>
-        <w:pStyle w:val="Standard"/>
-        <w:rPr>
-          <w:rFonts w:ascii="Impact" w:hAnsi="Impact" w:cs="Impact"/>
-          <w:sz w:val="22"/>
-        </w:rPr>
-      </w:pPr>
-      <w:r>
-        <w:rPr>
-          <w:rFonts w:ascii="Impact" w:hAnsi="Impact" w:cs="Impact"/>
-          <w:sz w:val="22"/>
-        </w:rPr>
-        <w:tab/>
-      </w:r>
-      <w:r>
-        <w:rPr>
-          <w:rFonts w:ascii="Impact" w:hAnsi="Impact" w:cs="Impact"/>
-          <w:sz w:val="22"/>
-        </w:rPr>
-        <w:tab/>
-      </w:r>
-      <w:r>
-        <w:rPr>
-          <w:rFonts w:ascii="Impact" w:hAnsi="Impact" w:cs="Impact"/>
-          <w:sz w:val="22"/>
-        </w:rPr>
-        <w:tab/>
-      </w:r>
-      <w:r>
-        <w:rPr>
-          <w:rFonts w:ascii="Impact" w:hAnsi="Impact" w:cs="Impact"/>
-          <w:sz w:val="22"/>
-        </w:rPr>
-        <w:tab/>
-      </w:r>
-      <w:r>
-        <w:rPr>
-          <w:rFonts w:ascii="Impact" w:hAnsi="Impact" w:cs="Impact"/>
-          <w:sz w:val="22"/>
-        </w:rPr>
-        <w:tab/>
-      </w:r>
-      <w:proofErr w:type="spellStart"/>
-      <w:r>
-        <w:rPr>
-          <w:rFonts w:ascii="Impact" w:hAnsi="Impact" w:cs="Impact"/>
-          <w:sz w:val="22"/>
-        </w:rPr>
-        <w:t>aši-šime</w:t>
-      </w:r>
-      <w:proofErr w:type="spellEnd"/>
-    </w:p>
-    <w:p>
-      <w:pPr>
-        <w:pStyle w:val="Standard"/>
-        <w:rPr>
-          <w:rFonts w:ascii="Arial" w:hAnsi="Arial" w:cs="Arial"/>
-        </w:rPr>
-      </w:pPr>
-      <w:r>
-        <w:rPr>
-          <w:rFonts w:ascii="Arial" w:hAnsi="Arial" w:cs="Arial"/>
-        </w:rPr>
-        <w:tab/>
-      </w:r>
-      <w:r>
-        <w:rPr>
-          <w:rFonts w:ascii="Arial" w:hAnsi="Arial" w:cs="Arial"/>
-        </w:rPr>
-        <w:tab/>
-      </w:r>
-      <w:r>
-        <w:rPr>
-          <w:rFonts w:ascii="Arial" w:hAnsi="Arial" w:cs="Arial"/>
-        </w:rPr>
-        <w:tab/>
-      </w:r>
-      <w:r>
-        <w:rPr>
-          <w:rFonts w:ascii="Arial" w:hAnsi="Arial" w:cs="Arial"/>
-        </w:rPr>
-        <w:tab/>
-      </w:r>
-      <w:r>
-        <w:rPr>
-          <w:rFonts w:ascii="Arial" w:hAnsi="Arial" w:cs="Arial"/>
-        </w:rPr>
-        <w:tab/>
-      </w:r>
-    </w:p>
-    <w:p>
-      <w:pPr>
-        <w:pStyle w:val="Standard"/>
-      </w:pPr>
-      <w:r>
-        <w:rPr>
-          <w:rFonts w:ascii="Arial" w:hAnsi="Arial" w:cs="Arial"/>
-        </w:rPr>
-        <w:t>c)   KWANSETSU WAZA:</w:t>
-      </w:r>
-      <w:r>
-        <w:rPr>
-          <w:rFonts w:ascii="Arial" w:hAnsi="Arial" w:cs="Arial"/>
-        </w:rPr>
-        <w:tab/>
-      </w:r>
-      <w:r>
-        <w:rPr>
-          <w:rFonts w:ascii="Arial" w:hAnsi="Arial" w:cs="Arial"/>
-        </w:rPr>
-        <w:tab/>
-      </w:r>
-      <w:proofErr w:type="spellStart"/>
-      <w:r>
-        <w:rPr>
-          <w:rFonts w:ascii="Impact" w:hAnsi="Impact" w:cs="Impact"/>
-          <w:sz w:val="22"/>
-        </w:rPr>
-        <w:t>kuzure</w:t>
+        <w:t>garami</w:t>
+      </w:r>
+      <w:proofErr w:type="spellEnd"/>
+      <w:r>
+        <w:rPr>
+          <w:rFonts w:ascii="Impact" w:hAnsi="Impact" w:cs="Impact"/>
+          <w:sz w:val="22"/>
+        </w:rPr>
+        <w:t>,</w:t>
+      </w:r>
+      <w:r>
+        <w:rPr>
+          <w:rFonts w:ascii="Impact" w:hAnsi="Impact" w:cs="Impact"/>
+          <w:sz w:val="22"/>
+        </w:rPr>
+        <w:t xml:space="preserve"> varianta </w:t>
+      </w:r>
+      <w:proofErr w:type="spellStart"/>
+      <w:r>
+        <w:rPr>
+          <w:rFonts w:ascii="Impact" w:hAnsi="Impact" w:cs="Impact"/>
+          <w:sz w:val="22"/>
+        </w:rPr>
+        <w:t>ude</w:t>
       </w:r>
       <w:proofErr w:type="spellEnd"/>
       <w:r>
@@ -2874,9 +4137,74 @@
           <w:rFonts w:ascii="Impact" w:hAnsi="Impact" w:cs="Impact"/>
           <w:sz w:val="22"/>
         </w:rPr>
-        <w:t>ude</w:t>
-      </w:r>
-      <w:proofErr w:type="spellEnd"/>
+        <w:t>garam</w:t>
+      </w:r>
+      <w:proofErr w:type="spellEnd"/>
+      <w:r>
+        <w:rPr>
+          <w:rFonts w:ascii="Impact" w:hAnsi="Impact" w:cs="Impact"/>
+          <w:sz w:val="22"/>
+        </w:rPr>
+        <w:t xml:space="preserve"> ruka </w:t>
+      </w:r>
+      <w:proofErr w:type="spellStart"/>
+      <w:r>
+        <w:rPr>
+          <w:rFonts w:ascii="Impact" w:hAnsi="Impact" w:cs="Impact"/>
+          <w:sz w:val="22"/>
+        </w:rPr>
+        <w:t>ja</w:t>
+      </w:r>
+      <w:proofErr w:type="spellEnd"/>
+      <w:r>
+        <w:rPr>
+          <w:rFonts w:ascii="Impact" w:hAnsi="Impact" w:cs="Impact"/>
+          <w:sz w:val="22"/>
+        </w:rPr>
+        <w:t xml:space="preserve"> nahoře</w:t>
+      </w:r>
+      <w:r>
+        <w:rPr>
+          <w:rFonts w:ascii="Impact" w:hAnsi="Impact" w:cs="Impact"/>
+          <w:sz w:val="22"/>
+        </w:rPr>
+        <w:t>(</w:t>
+      </w:r>
+      <w:proofErr w:type="spellStart"/>
+      <w:r>
+        <w:rPr>
+          <w:rFonts w:ascii="Impact" w:hAnsi="Impact" w:cs="Impact"/>
+          <w:sz w:val="22"/>
+        </w:rPr>
+        <w:t>musha</w:t>
+      </w:r>
+      <w:proofErr w:type="spellEnd"/>
+      <w:r>
+        <w:rPr>
+          <w:rFonts w:ascii="Impact" w:hAnsi="Impact" w:cs="Impact"/>
+          <w:sz w:val="22"/>
+        </w:rPr>
+        <w:t xml:space="preserve"> dori)</w:t>
+      </w:r>
+    </w:p>
+    <w:p>
+      <w:pPr>
+        <w:pStyle w:val="Standard"/>
+        <w:rPr>
+          <w:rFonts w:ascii="Impact" w:hAnsi="Impact" w:cs="Impact"/>
+          <w:sz w:val="22"/>
+        </w:rPr>
+      </w:pPr>
+    </w:p>
+    <w:p>
+      <w:pPr>
+        <w:pStyle w:val="Standard"/>
+        <w:ind w:left="2836" w:firstLine="709"/>
+        <w:rPr>
+          <w:rFonts w:ascii="Impact" w:hAnsi="Impact" w:cs="Impact"/>
+          <w:sz w:val="22"/>
+        </w:rPr>
+      </w:pPr>
       <w:r>
         <w:rPr>
           <w:rFonts w:ascii="Impact" w:hAnsi="Impact" w:cs="Impact"/>
@@ -2890,22 +4218,6 @@
           <w:rFonts w:ascii="Impact" w:hAnsi="Impact" w:cs="Impact"/>
           <w:sz w:val="22"/>
         </w:rPr>
-        <w:t>garami</w:t>
-      </w:r>
-      <w:proofErr w:type="spellEnd"/>
-      <w:r>
-        <w:rPr>
-          <w:rFonts w:ascii="Impact" w:hAnsi="Impact" w:cs="Impact"/>
-          <w:sz w:val="22"/>
-        </w:rPr>
-        <w:t xml:space="preserve">, </w:t>
-      </w:r>
-      <w:proofErr w:type="spellStart"/>
-      <w:r>
-        <w:rPr>
-          <w:rFonts w:ascii="Impact" w:hAnsi="Impact" w:cs="Impact"/>
-          <w:sz w:val="22"/>
-        </w:rPr>
         <w:t>šiho</w:t>
       </w:r>
       <w:proofErr w:type="spellEnd"/>
@@ -2929,6 +4241,80 @@
     <w:p>
       <w:pPr>
         <w:pStyle w:val="Standard"/>
+        <w:ind w:left="2836" w:firstLine="709"/>
+        <w:rPr>
+          <w:rFonts w:ascii="Impact" w:hAnsi="Impact" w:cs="Impact"/>
+          <w:sz w:val="22"/>
+        </w:rPr>
+      </w:pPr>
+    </w:p>
+    <w:p>
+      <w:pPr>
+        <w:pStyle w:val="Standard"/>
+        <w:ind w:left="2836" w:firstLine="709"/>
+        <w:rPr>
+          <w:rFonts w:ascii="Impact" w:hAnsi="Impact" w:cs="Impact"/>
+          <w:sz w:val="22"/>
+        </w:rPr>
+      </w:pPr>
+      <w:r>
+        <w:rPr>
+          <w:rFonts w:ascii="Impact" w:hAnsi="Impact" w:cs="Impact"/>
+          <w:noProof/>
+          <w:sz w:val="22"/>
+        </w:rPr>
+        <w:drawing>
+          <wp:inline distT="0" distB="0" distL="0" distR="0" wp14:anchorId="3B5BA15A" wp14:editId="1553A344">
+            <wp:extent cx="4494083" cy="1076659"/>
+            <wp:effectExtent l="0" t="0" r="1905" b="3175"/>
+            <wp:docPr id="97151599" name="Obrázek 5" descr="Obsah obrázku skica, Perokresba, kresba, umění&#10;&#10;Obsah vygenerovaný umělou inteligencí může být nesprávný."/>
+            <wp:cNvGraphicFramePr>
+              <a:graphicFrameLocks xmlns:a="http://schemas.openxmlformats.org/drawingml/2006/main" noChangeAspect="1"/>
+            </wp:cNvGraphicFramePr>
+            <a:graphic xmlns:a="http://schemas.openxmlformats.org/drawingml/2006/main">
+              <a:graphicData uri="http://schemas.openxmlformats.org/drawingml/2006/picture">
+                <pic:pic xmlns:pic="http://schemas.openxmlformats.org/drawingml/2006/picture">
+                  <pic:nvPicPr>
+                    <pic:cNvPr id="97151599" name="Obrázek 5" descr="Obsah obrázku skica, Perokresba, kresba, umění&#10;&#10;Obsah vygenerovaný umělou inteligencí může být nesprávný."/>
+                    <pic:cNvPicPr/>
+                  </pic:nvPicPr>
+                  <pic:blipFill>
+                    <a:blip r:embed="rId22">
+                      <a:extLst>
+                        <a:ext uri="{28A0092B-C50C-407E-A947-70E740481C1C}">
+                          <a14:useLocalDpi xmlns:a14="http://schemas.microsoft.com/office/drawing/2010/main" val="0"/>
+                        </a:ext>
+                      </a:extLst>
+                    </a:blip>
+                    <a:stretch>
+                      <a:fillRect/>
+                    </a:stretch>
+                  </pic:blipFill>
+                  <pic:spPr>
+                    <a:xfrm>
+                      <a:off x="0" y="0"/>
+                      <a:ext cx="4610965" cy="1104661"/>
+                    </a:xfrm>
+                    <a:prstGeom prst="rect">
+                      <a:avLst/>
+                    </a:prstGeom>
+                  </pic:spPr>
+                </pic:pic>
+              </a:graphicData>
+            </a:graphic>
+          </wp:inline>
+        </w:drawing>
+      </w:r>
+    </w:p>
+    <w:p>
+      <w:pPr>
+        <w:pStyle w:val="Standard"/>
+        <w:ind w:left="2836" w:firstLine="709"/>
+      </w:pPr>
+    </w:p>
+    <w:p>
+      <w:pPr>
+        <w:pStyle w:val="Standard"/>
         <w:rPr>
           <w:rFonts w:ascii="Impact" w:hAnsi="Impact" w:cs="Impact"/>
           <w:sz w:val="22"/>
@@ -3019,12 +4405,169 @@
           <w:sz w:val="22"/>
         </w:rPr>
       </w:pPr>
-      <w:r>
-        <w:rPr>
-          <w:rFonts w:ascii="Impact" w:hAnsi="Impact" w:cs="Impact"/>
+    </w:p>
+    <w:p>
+      <w:pPr>
+        <w:pStyle w:val="Standard"/>
+        <w:jc w:val="center"/>
+        <w:rPr>
+          <w:rFonts w:ascii="Impact" w:hAnsi="Impact" w:cs="Impact"/>
+          <w:sz w:val="22"/>
+        </w:rPr>
+      </w:pPr>
+      <w:r>
+        <w:rPr>
+          <w:rFonts w:ascii="Impact" w:hAnsi="Impact" w:cs="Impact"/>
+          <w:noProof/>
           <w:sz w:val="22"/>
         </w:rPr>
         <w:lastRenderedPageBreak/>
+        <w:drawing>
+          <wp:inline distT="0" distB="0" distL="0" distR="0" wp14:anchorId="571991E1" wp14:editId="1A40FA59">
+            <wp:extent cx="5105400" cy="2871589"/>
+            <wp:effectExtent l="0" t="0" r="0" b="0"/>
+            <wp:docPr id="475994203" name="Obrázek 6" descr="Obsah obrázku text, oblečení, osoba, muž&#10;&#10;Obsah vygenerovaný umělou inteligencí může být nesprávný."/>
+            <wp:cNvGraphicFramePr>
+              <a:graphicFrameLocks xmlns:a="http://schemas.openxmlformats.org/drawingml/2006/main" noChangeAspect="1"/>
+            </wp:cNvGraphicFramePr>
+            <a:graphic xmlns:a="http://schemas.openxmlformats.org/drawingml/2006/main">
+              <a:graphicData uri="http://schemas.openxmlformats.org/drawingml/2006/picture">
+                <pic:pic xmlns:pic="http://schemas.openxmlformats.org/drawingml/2006/picture">
+                  <pic:nvPicPr>
+                    <pic:cNvPr id="475994203" name="Obrázek 6" descr="Obsah obrázku text, oblečení, osoba, muž&#10;&#10;Obsah vygenerovaný umělou inteligencí může být nesprávný."/>
+                    <pic:cNvPicPr/>
+                  </pic:nvPicPr>
+                  <pic:blipFill>
+                    <a:blip r:embed="rId23">
+                      <a:extLst>
+                        <a:ext uri="{28A0092B-C50C-407E-A947-70E740481C1C}">
+                          <a14:useLocalDpi xmlns:a14="http://schemas.microsoft.com/office/drawing/2010/main" val="0"/>
+                        </a:ext>
+                      </a:extLst>
+                    </a:blip>
+                    <a:stretch>
+                      <a:fillRect/>
+                    </a:stretch>
+                  </pic:blipFill>
+                  <pic:spPr>
+                    <a:xfrm>
+                      <a:off x="0" y="0"/>
+                      <a:ext cx="5226859" cy="2939905"/>
+                    </a:xfrm>
+                    <a:prstGeom prst="rect">
+                      <a:avLst/>
+                    </a:prstGeom>
+                  </pic:spPr>
+                </pic:pic>
+              </a:graphicData>
+            </a:graphic>
+          </wp:inline>
+        </w:drawing>
+      </w:r>
+    </w:p>
+    <w:p>
+      <w:pPr>
+        <w:pStyle w:val="Standard"/>
+        <w:jc w:val="center"/>
+        <w:rPr>
+          <w:rFonts w:ascii="Impact" w:hAnsi="Impact" w:cs="Impact"/>
+          <w:sz w:val="22"/>
+        </w:rPr>
+      </w:pPr>
+    </w:p>
+    <w:p>
+      <w:pPr>
+        <w:pStyle w:val="Standard"/>
+        <w:jc w:val="center"/>
+        <w:rPr>
+          <w:rFonts w:ascii="Impact" w:hAnsi="Impact" w:cs="Impact"/>
+          <w:sz w:val="22"/>
+        </w:rPr>
+      </w:pPr>
+    </w:p>
+    <w:p>
+      <w:pPr>
+        <w:pStyle w:val="Standard"/>
+        <w:jc w:val="center"/>
+        <w:rPr>
+          <w:rFonts w:ascii="Impact" w:hAnsi="Impact" w:cs="Impact"/>
+          <w:sz w:val="22"/>
+        </w:rPr>
+      </w:pPr>
+    </w:p>
+    <w:p>
+      <w:pPr>
+        <w:pStyle w:val="Standard"/>
+        <w:jc w:val="center"/>
+        <w:rPr>
+          <w:rFonts w:ascii="Impact" w:hAnsi="Impact" w:cs="Impact"/>
+          <w:sz w:val="22"/>
+        </w:rPr>
+      </w:pPr>
+    </w:p>
+    <w:p>
+      <w:pPr>
+        <w:pStyle w:val="Standard"/>
+        <w:jc w:val="center"/>
+        <w:rPr>
+          <w:rFonts w:ascii="Impact" w:hAnsi="Impact" w:cs="Impact"/>
+          <w:sz w:val="22"/>
+        </w:rPr>
+      </w:pPr>
+    </w:p>
+    <w:p>
+      <w:pPr>
+        <w:pStyle w:val="Standard"/>
+        <w:jc w:val="center"/>
+        <w:rPr>
+          <w:rFonts w:ascii="Impact" w:hAnsi="Impact" w:cs="Impact"/>
+          <w:sz w:val="22"/>
+        </w:rPr>
+      </w:pPr>
+    </w:p>
+    <w:p>
+      <w:pPr>
+        <w:pStyle w:val="Standard"/>
+        <w:jc w:val="center"/>
+        <w:rPr>
+          <w:rFonts w:ascii="Impact" w:hAnsi="Impact" w:cs="Impact"/>
+          <w:sz w:val="22"/>
+        </w:rPr>
+      </w:pPr>
+    </w:p>
+    <w:p>
+      <w:pPr>
+        <w:pStyle w:val="Standard"/>
+        <w:jc w:val="center"/>
+        <w:rPr>
+          <w:rFonts w:ascii="Impact" w:hAnsi="Impact" w:cs="Impact"/>
+          <w:sz w:val="22"/>
+        </w:rPr>
+      </w:pPr>
+    </w:p>
+    <w:p>
+      <w:pPr>
+        <w:pStyle w:val="Standard"/>
+        <w:jc w:val="center"/>
+        <w:rPr>
+          <w:rFonts w:ascii="Impact" w:hAnsi="Impact" w:cs="Impact"/>
+          <w:sz w:val="22"/>
+        </w:rPr>
+      </w:pPr>
+    </w:p>
+    <w:p>
+      <w:pPr>
+        <w:pStyle w:val="Standard"/>
+        <w:rPr>
+          <w:rFonts w:ascii="Impact" w:hAnsi="Impact" w:cs="Impact"/>
+          <w:sz w:val="22"/>
+        </w:rPr>
+      </w:pPr>
+      <w:r>
+        <w:rPr>
+          <w:rFonts w:ascii="Impact" w:hAnsi="Impact" w:cs="Impact"/>
+          <w:sz w:val="22"/>
+        </w:rPr>
         <w:tab/>
       </w:r>
       <w:r>
@@ -3151,6 +4694,127 @@
           <w:rFonts w:ascii="Arial" w:hAnsi="Arial" w:cs="Arial"/>
         </w:rPr>
         <w:tab/>
+      </w:r>
+    </w:p>
+    <w:p>
+      <w:pPr>
+        <w:pStyle w:val="Standard"/>
+        <w:jc w:val="center"/>
+        <w:rPr>
+          <w:rFonts w:ascii="Arial" w:hAnsi="Arial" w:cs="Arial"/>
+        </w:rPr>
+      </w:pPr>
+      <w:r>
+        <w:rPr>
+          <w:rFonts w:ascii="Arial" w:hAnsi="Arial" w:cs="Arial"/>
+          <w:noProof/>
+        </w:rPr>
+        <w:drawing>
+          <wp:inline distT="0" distB="0" distL="0" distR="0" wp14:anchorId="2B39C6C5" wp14:editId="61B72E66">
+            <wp:extent cx="3767666" cy="2119166"/>
+            <wp:effectExtent l="0" t="0" r="4445" b="1905"/>
+            <wp:docPr id="372998563" name="Obrázek 3" descr="Obsah obrázku text, noviny, papír&#10;&#10;Obsah vygenerovaný umělou inteligencí může být nesprávný."/>
+            <wp:cNvGraphicFramePr>
+              <a:graphicFrameLocks xmlns:a="http://schemas.openxmlformats.org/drawingml/2006/main" noChangeAspect="1"/>
+            </wp:cNvGraphicFramePr>
+            <a:graphic xmlns:a="http://schemas.openxmlformats.org/drawingml/2006/main">
+              <a:graphicData uri="http://schemas.openxmlformats.org/drawingml/2006/picture">
+                <pic:pic xmlns:pic="http://schemas.openxmlformats.org/drawingml/2006/picture">
+                  <pic:nvPicPr>
+                    <pic:cNvPr id="372998563" name="Obrázek 3" descr="Obsah obrázku text, noviny, papír&#10;&#10;Obsah vygenerovaný umělou inteligencí může být nesprávný."/>
+                    <pic:cNvPicPr/>
+                  </pic:nvPicPr>
+                  <pic:blipFill>
+                    <a:blip r:embed="rId24">
+                      <a:extLst>
+                        <a:ext uri="{28A0092B-C50C-407E-A947-70E740481C1C}">
+                          <a14:useLocalDpi xmlns:a14="http://schemas.microsoft.com/office/drawing/2010/main" val="0"/>
+                        </a:ext>
+                      </a:extLst>
+                    </a:blip>
+                    <a:stretch>
+                      <a:fillRect/>
+                    </a:stretch>
+                  </pic:blipFill>
+                  <pic:spPr>
+                    <a:xfrm>
+                      <a:off x="0" y="0"/>
+                      <a:ext cx="3795748" cy="2134961"/>
+                    </a:xfrm>
+                    <a:prstGeom prst="rect">
+                      <a:avLst/>
+                    </a:prstGeom>
+                  </pic:spPr>
+                </pic:pic>
+              </a:graphicData>
+            </a:graphic>
+          </wp:inline>
+        </w:drawing>
+      </w:r>
+    </w:p>
+    <w:p>
+      <w:pPr>
+        <w:pStyle w:val="Standard"/>
+        <w:jc w:val="center"/>
+        <w:rPr>
+          <w:rFonts w:ascii="Arial" w:hAnsi="Arial" w:cs="Arial"/>
+        </w:rPr>
+      </w:pPr>
+    </w:p>
+    <w:p>
+      <w:pPr>
+        <w:pStyle w:val="Standard"/>
+        <w:jc w:val="center"/>
+        <w:rPr>
+          <w:rFonts w:ascii="Arial" w:hAnsi="Arial" w:cs="Arial"/>
+        </w:rPr>
+      </w:pPr>
+      <w:r>
+        <w:rPr>
+          <w:rFonts w:ascii="Arial" w:hAnsi="Arial" w:cs="Arial"/>
+          <w:noProof/>
+        </w:rPr>
+        <w:drawing>
+          <wp:inline distT="0" distB="0" distL="0" distR="0" wp14:anchorId="0E294D46" wp14:editId="471A931D">
+            <wp:extent cx="3901864" cy="2194647"/>
+            <wp:effectExtent l="0" t="0" r="0" b="2540"/>
+            <wp:docPr id="496765135" name="Obrázek 4" descr="Obsah obrázku text, kniha, noviny&#10;&#10;Obsah vygenerovaný umělou inteligencí může být nesprávný."/>
+            <wp:cNvGraphicFramePr>
+              <a:graphicFrameLocks xmlns:a="http://schemas.openxmlformats.org/drawingml/2006/main" noChangeAspect="1"/>
+            </wp:cNvGraphicFramePr>
+            <a:graphic xmlns:a="http://schemas.openxmlformats.org/drawingml/2006/main">
+              <a:graphicData uri="http://schemas.openxmlformats.org/drawingml/2006/picture">
+                <pic:pic xmlns:pic="http://schemas.openxmlformats.org/drawingml/2006/picture">
+                  <pic:nvPicPr>
+                    <pic:cNvPr id="496765135" name="Obrázek 4" descr="Obsah obrázku text, kniha, noviny&#10;&#10;Obsah vygenerovaný umělou inteligencí může být nesprávný."/>
+                    <pic:cNvPicPr/>
+                  </pic:nvPicPr>
+                  <pic:blipFill>
+                    <a:blip r:embed="rId25">
+                      <a:extLst>
+                        <a:ext uri="{28A0092B-C50C-407E-A947-70E740481C1C}">
+                          <a14:useLocalDpi xmlns:a14="http://schemas.microsoft.com/office/drawing/2010/main" val="0"/>
+                        </a:ext>
+                      </a:extLst>
+                    </a:blip>
+                    <a:stretch>
+                      <a:fillRect/>
+                    </a:stretch>
+                  </pic:blipFill>
+                  <pic:spPr>
+                    <a:xfrm>
+                      <a:off x="0" y="0"/>
+                      <a:ext cx="3991433" cy="2245026"/>
+                    </a:xfrm>
+                    <a:prstGeom prst="rect">
+                      <a:avLst/>
+                    </a:prstGeom>
+                  </pic:spPr>
+                </pic:pic>
+              </a:graphicData>
+            </a:graphic>
+          </wp:inline>
+        </w:drawing>
       </w:r>
     </w:p>
     <w:p>
@@ -3216,21 +4880,7 @@
         <w:rPr>
           <w:rFonts w:ascii="Arial" w:hAnsi="Arial" w:cs="Arial"/>
         </w:rPr>
-        <w:t xml:space="preserve"> stojí, </w:t>
-      </w:r>
-      <w:proofErr w:type="gramStart"/>
-      <w:r>
-        <w:rPr>
-          <w:rFonts w:ascii="Arial" w:hAnsi="Arial" w:cs="Arial"/>
-        </w:rPr>
-        <w:t>leží</w:t>
-      </w:r>
-      <w:proofErr w:type="gramEnd"/>
-      <w:r>
-        <w:rPr>
-          <w:rFonts w:ascii="Arial" w:hAnsi="Arial" w:cs="Arial"/>
-        </w:rPr>
-        <w:t>, sedí)</w:t>
+        <w:t xml:space="preserve"> stojí, leží, sedí)</w:t>
       </w:r>
     </w:p>
     <w:p>
@@ -3540,183 +5190,6 @@
           <w:rFonts w:ascii="Arial" w:hAnsi="Arial" w:cs="Arial"/>
         </w:rPr>
       </w:pPr>
-    </w:p>
-    <w:p>
-      <w:pPr>
-        <w:pStyle w:val="Standard"/>
-        <w:rPr>
-          <w:rFonts w:ascii="Arial" w:hAnsi="Arial" w:cs="Arial"/>
-        </w:rPr>
-      </w:pPr>
-    </w:p>
-    <w:p>
-      <w:pPr>
-        <w:pStyle w:val="Standard"/>
-        <w:rPr>
-          <w:rFonts w:ascii="Arial" w:hAnsi="Arial" w:cs="Arial"/>
-        </w:rPr>
-      </w:pPr>
-    </w:p>
-    <w:p>
-      <w:pPr>
-        <w:pStyle w:val="Standard"/>
-        <w:rPr>
-          <w:rFonts w:ascii="Arial" w:hAnsi="Arial" w:cs="Arial"/>
-        </w:rPr>
-      </w:pPr>
-    </w:p>
-    <w:p>
-      <w:pPr>
-        <w:pStyle w:val="Standard"/>
-        <w:rPr>
-          <w:rFonts w:ascii="Arial" w:hAnsi="Arial" w:cs="Arial"/>
-        </w:rPr>
-      </w:pPr>
-    </w:p>
-    <w:p>
-      <w:pPr>
-        <w:pStyle w:val="Standard"/>
-        <w:rPr>
-          <w:rFonts w:ascii="Arial" w:hAnsi="Arial" w:cs="Arial"/>
-        </w:rPr>
-      </w:pPr>
-    </w:p>
-    <w:p>
-      <w:pPr>
-        <w:pStyle w:val="Standard"/>
-        <w:rPr>
-          <w:rFonts w:ascii="Arial" w:hAnsi="Arial" w:cs="Arial"/>
-        </w:rPr>
-      </w:pPr>
-    </w:p>
-    <w:p>
-      <w:pPr>
-        <w:pStyle w:val="Standard"/>
-        <w:rPr>
-          <w:rFonts w:ascii="Arial" w:hAnsi="Arial" w:cs="Arial"/>
-        </w:rPr>
-      </w:pPr>
-    </w:p>
-    <w:p>
-      <w:pPr>
-        <w:pStyle w:val="Standard"/>
-        <w:rPr>
-          <w:rFonts w:ascii="Arial" w:hAnsi="Arial" w:cs="Arial"/>
-        </w:rPr>
-      </w:pPr>
-    </w:p>
-    <w:p>
-      <w:pPr>
-        <w:pStyle w:val="Standard"/>
-        <w:rPr>
-          <w:rFonts w:ascii="Arial" w:hAnsi="Arial" w:cs="Arial"/>
-        </w:rPr>
-      </w:pPr>
-    </w:p>
-    <w:p>
-      <w:pPr>
-        <w:pStyle w:val="Standard"/>
-        <w:rPr>
-          <w:rFonts w:ascii="Arial" w:hAnsi="Arial" w:cs="Arial"/>
-        </w:rPr>
-      </w:pPr>
-    </w:p>
-    <w:p>
-      <w:pPr>
-        <w:pStyle w:val="Standard"/>
-        <w:rPr>
-          <w:rFonts w:ascii="Arial" w:hAnsi="Arial" w:cs="Arial"/>
-        </w:rPr>
-      </w:pPr>
-    </w:p>
-    <w:p>
-      <w:pPr>
-        <w:pStyle w:val="Standard"/>
-        <w:rPr>
-          <w:rFonts w:ascii="Arial" w:hAnsi="Arial" w:cs="Arial"/>
-        </w:rPr>
-      </w:pPr>
-    </w:p>
-    <w:p>
-      <w:pPr>
-        <w:pStyle w:val="Standard"/>
-        <w:rPr>
-          <w:rFonts w:ascii="Arial" w:hAnsi="Arial" w:cs="Arial"/>
-        </w:rPr>
-      </w:pPr>
-    </w:p>
-    <w:p>
-      <w:pPr>
-        <w:pStyle w:val="Standard"/>
-        <w:rPr>
-          <w:rFonts w:ascii="Arial" w:hAnsi="Arial" w:cs="Arial"/>
-        </w:rPr>
-      </w:pPr>
-    </w:p>
-    <w:p>
-      <w:pPr>
-        <w:pStyle w:val="Standard"/>
-        <w:rPr>
-          <w:rFonts w:ascii="Arial" w:hAnsi="Arial" w:cs="Arial"/>
-        </w:rPr>
-      </w:pPr>
-    </w:p>
-    <w:p>
-      <w:pPr>
-        <w:pStyle w:val="Heading"/>
-        <w:spacing w:line="360" w:lineRule="auto"/>
-        <w:rPr>
-          <w:sz w:val="22"/>
-        </w:rPr>
-      </w:pPr>
-      <w:r>
-        <w:rPr>
-          <w:sz w:val="22"/>
-        </w:rPr>
-        <w:t xml:space="preserve">Union </w:t>
-      </w:r>
-      <w:proofErr w:type="spellStart"/>
-      <w:r>
-        <w:rPr>
-          <w:sz w:val="22"/>
-        </w:rPr>
-        <w:t>Jiu</w:t>
-      </w:r>
-      <w:proofErr w:type="spellEnd"/>
-      <w:r>
-        <w:rPr>
-          <w:sz w:val="22"/>
-        </w:rPr>
-        <w:t xml:space="preserve"> </w:t>
-      </w:r>
-      <w:proofErr w:type="spellStart"/>
-      <w:r>
-        <w:rPr>
-          <w:sz w:val="22"/>
-        </w:rPr>
-        <w:t>Jitsu</w:t>
-      </w:r>
-      <w:proofErr w:type="spellEnd"/>
-      <w:r>
-        <w:rPr>
-          <w:sz w:val="22"/>
-        </w:rPr>
-        <w:t xml:space="preserve"> </w:t>
-      </w:r>
-      <w:proofErr w:type="spellStart"/>
-      <w:r>
-        <w:rPr>
-          <w:sz w:val="22"/>
-        </w:rPr>
-        <w:t>Organisation</w:t>
-      </w:r>
-      <w:proofErr w:type="spellEnd"/>
-      <w:r>
-        <w:rPr>
-          <w:sz w:val="22"/>
-        </w:rPr>
-        <w:t xml:space="preserve"> – ČR</w:t>
-      </w:r>
     </w:p>
     <w:sectPr>
       <w:pgSz w:w="11906" w:h="16838"/>
@@ -3728,7 +5201,7 @@
 </file>
 
 <file path=word/endnotes.xml><?xml version="1.0" encoding="utf-8"?>
-<w:endnotes xmlns:wpc="http://schemas.microsoft.com/office/word/2010/wordprocessingCanvas" xmlns:cx="http://schemas.microsoft.com/office/drawing/2014/chartex" xmlns:cx1="http://schemas.microsoft.com/office/drawing/2015/9/8/chartex" xmlns:cx2="http://schemas.microsoft.com/office/drawing/2015/10/21/chartex" xmlns:cx3="http://schemas.microsoft.com/office/drawing/2016/5/9/chartex" xmlns:cx4="http://schemas.microsoft.com/office/drawing/2016/5/10/chartex" xmlns:cx5="http://schemas.microsoft.com/office/drawing/2016/5/11/chartex" xmlns:cx6="http://schemas.microsoft.com/office/drawing/2016/5/12/chartex" xmlns:cx7="http://schemas.microsoft.com/office/drawing/2016/5/13/chartex" xmlns:cx8="http://schemas.microsoft.com/office/drawing/2016/5/14/chartex" xmlns:mc="http://schemas.openxmlformats.org/markup-compatibility/2006" xmlns:aink="http://schemas.microsoft.com/office/drawing/2016/ink" xmlns:am3d="http://schemas.microsoft.com/office/drawing/2017/model3d" xmlns:o="urn:schemas-microsoft-com:office:office" xmlns:oel="http://schemas.microsoft.com/office/2019/extlst" xmlns:r="http://schemas.openxmlformats.org/officeDocument/2006/relationships" xmlns:m="http://schemas.openxmlformats.org/officeDocument/2006/math" xmlns:v="urn:schemas-microsoft-com:vml" xmlns:wp14="http://schemas.microsoft.com/office/word/2010/wordprocessingDrawing" xmlns:wp="http://schemas.openxmlformats.org/drawingml/2006/wordprocessingDrawing" xmlns:w10="urn:schemas-microsoft-com:office:word" xmlns:w="http://schemas.openxmlformats.org/wordprocessingml/2006/main" xmlns:w14="http://schemas.microsoft.com/office/word/2010/wordml" xmlns:w15="http://schemas.microsoft.com/office/word/2012/wordml" xmlns:w16cex="http://schemas.microsoft.com/office/word/2018/wordml/cex" xmlns:w16cid="http://schemas.microsoft.com/office/word/2016/wordml/cid" xmlns:w16="http://schemas.microsoft.com/office/word/2018/wordml" xmlns:w16sdtdh="http://schemas.microsoft.com/office/word/2020/wordml/sdtdatahash" xmlns:w16se="http://schemas.microsoft.com/office/word/2015/wordml/symex" xmlns:wpg="http://schemas.microsoft.com/office/word/2010/wordprocessingGroup" xmlns:wpi="http://schemas.microsoft.com/office/word/2010/wordprocessingInk" xmlns:wne="http://schemas.microsoft.com/office/word/2006/wordml" xmlns:wps="http://schemas.microsoft.com/office/word/2010/wordprocessingShape" mc:Ignorable="w14 w15 w16se w16cid w16 w16cex w16sdtdh wp14">
+<w:endnotes xmlns:wpc="http://schemas.microsoft.com/office/word/2010/wordprocessingCanvas" xmlns:cx="http://schemas.microsoft.com/office/drawing/2014/chartex" xmlns:cx1="http://schemas.microsoft.com/office/drawing/2015/9/8/chartex" xmlns:cx2="http://schemas.microsoft.com/office/drawing/2015/10/21/chartex" xmlns:cx3="http://schemas.microsoft.com/office/drawing/2016/5/9/chartex" xmlns:cx4="http://schemas.microsoft.com/office/drawing/2016/5/10/chartex" xmlns:cx5="http://schemas.microsoft.com/office/drawing/2016/5/11/chartex" xmlns:cx6="http://schemas.microsoft.com/office/drawing/2016/5/12/chartex" xmlns:cx7="http://schemas.microsoft.com/office/drawing/2016/5/13/chartex" xmlns:cx8="http://schemas.microsoft.com/office/drawing/2016/5/14/chartex" xmlns:mc="http://schemas.openxmlformats.org/markup-compatibility/2006" xmlns:aink="http://schemas.microsoft.com/office/drawing/2016/ink" xmlns:am3d="http://schemas.microsoft.com/office/drawing/2017/model3d" xmlns:o="urn:schemas-microsoft-com:office:office" xmlns:oel="http://schemas.microsoft.com/office/2019/extlst" xmlns:r="http://schemas.openxmlformats.org/officeDocument/2006/relationships" xmlns:m="http://schemas.openxmlformats.org/officeDocument/2006/math" xmlns:v="urn:schemas-microsoft-com:vml" xmlns:wp14="http://schemas.microsoft.com/office/word/2010/wordprocessingDrawing" xmlns:wp="http://schemas.openxmlformats.org/drawingml/2006/wordprocessingDrawing" xmlns:w10="urn:schemas-microsoft-com:office:word" xmlns:w="http://schemas.openxmlformats.org/wordprocessingml/2006/main" xmlns:w14="http://schemas.microsoft.com/office/word/2010/wordml" xmlns:w15="http://schemas.microsoft.com/office/word/2012/wordml" xmlns:w16cex="http://schemas.microsoft.com/office/word/2018/wordml/cex" xmlns:w16cid="http://schemas.microsoft.com/office/word/2016/wordml/cid" xmlns:w16="http://schemas.microsoft.com/office/word/2018/wordml" xmlns:w16du="http://schemas.microsoft.com/office/word/2023/wordml/word16du" xmlns:w16sdtdh="http://schemas.microsoft.com/office/word/2020/wordml/sdtdatahash" xmlns:w16sdtfl="http://schemas.microsoft.com/office/word/2024/wordml/sdtformatlock" xmlns:w16se="http://schemas.microsoft.com/office/word/2015/wordml/symex" xmlns:wpg="http://schemas.microsoft.com/office/word/2010/wordprocessingGroup" xmlns:wpi="http://schemas.microsoft.com/office/word/2010/wordprocessingInk" xmlns:wne="http://schemas.microsoft.com/office/word/2006/wordml" xmlns:wps="http://schemas.microsoft.com/office/word/2010/wordprocessingShape" mc:Ignorable="w14 w15 w16se w16cid w16 w16cex w16sdtdh w16sdtfl w16du wp14">
   <w:endnote w:type="separator" w:id="-1">
     <w:p>
       <w:r>
@@ -3747,7 +5220,7 @@
 </file>
 
 <file path=word/footnotes.xml><?xml version="1.0" encoding="utf-8"?>
-<w:footnotes xmlns:wpc="http://schemas.microsoft.com/office/word/2010/wordprocessingCanvas" xmlns:cx="http://schemas.microsoft.com/office/drawing/2014/chartex" xmlns:cx1="http://schemas.microsoft.com/office/drawing/2015/9/8/chartex" xmlns:cx2="http://schemas.microsoft.com/office/drawing/2015/10/21/chartex" xmlns:cx3="http://schemas.microsoft.com/office/drawing/2016/5/9/chartex" xmlns:cx4="http://schemas.microsoft.com/office/drawing/2016/5/10/chartex" xmlns:cx5="http://schemas.microsoft.com/office/drawing/2016/5/11/chartex" xmlns:cx6="http://schemas.microsoft.com/office/drawing/2016/5/12/chartex" xmlns:cx7="http://schemas.microsoft.com/office/drawing/2016/5/13/chartex" xmlns:cx8="http://schemas.microsoft.com/office/drawing/2016/5/14/chartex" xmlns:mc="http://schemas.openxmlformats.org/markup-compatibility/2006" xmlns:aink="http://schemas.microsoft.com/office/drawing/2016/ink" xmlns:am3d="http://schemas.microsoft.com/office/drawing/2017/model3d" xmlns:o="urn:schemas-microsoft-com:office:office" xmlns:oel="http://schemas.microsoft.com/office/2019/extlst" xmlns:r="http://schemas.openxmlformats.org/officeDocument/2006/relationships" xmlns:m="http://schemas.openxmlformats.org/officeDocument/2006/math" xmlns:v="urn:schemas-microsoft-com:vml" xmlns:wp14="http://schemas.microsoft.com/office/word/2010/wordprocessingDrawing" xmlns:wp="http://schemas.openxmlformats.org/drawingml/2006/wordprocessingDrawing" xmlns:w10="urn:schemas-microsoft-com:office:word" xmlns:w="http://schemas.openxmlformats.org/wordprocessingml/2006/main" xmlns:w14="http://schemas.microsoft.com/office/word/2010/wordml" xmlns:w15="http://schemas.microsoft.com/office/word/2012/wordml" xmlns:w16cex="http://schemas.microsoft.com/office/word/2018/wordml/cex" xmlns:w16cid="http://schemas.microsoft.com/office/word/2016/wordml/cid" xmlns:w16="http://schemas.microsoft.com/office/word/2018/wordml" xmlns:w16sdtdh="http://schemas.microsoft.com/office/word/2020/wordml/sdtdatahash" xmlns:w16se="http://schemas.microsoft.com/office/word/2015/wordml/symex" xmlns:wpg="http://schemas.microsoft.com/office/word/2010/wordprocessingGroup" xmlns:wpi="http://schemas.microsoft.com/office/word/2010/wordprocessingInk" xmlns:wne="http://schemas.microsoft.com/office/word/2006/wordml" xmlns:wps="http://schemas.microsoft.com/office/word/2010/wordprocessingShape" mc:Ignorable="w14 w15 w16se w16cid w16 w16cex w16sdtdh wp14">
+<w:footnotes xmlns:wpc="http://schemas.microsoft.com/office/word/2010/wordprocessingCanvas" xmlns:cx="http://schemas.microsoft.com/office/drawing/2014/chartex" xmlns:cx1="http://schemas.microsoft.com/office/drawing/2015/9/8/chartex" xmlns:cx2="http://schemas.microsoft.com/office/drawing/2015/10/21/chartex" xmlns:cx3="http://schemas.microsoft.com/office/drawing/2016/5/9/chartex" xmlns:cx4="http://schemas.microsoft.com/office/drawing/2016/5/10/chartex" xmlns:cx5="http://schemas.microsoft.com/office/drawing/2016/5/11/chartex" xmlns:cx6="http://schemas.microsoft.com/office/drawing/2016/5/12/chartex" xmlns:cx7="http://schemas.microsoft.com/office/drawing/2016/5/13/chartex" xmlns:cx8="http://schemas.microsoft.com/office/drawing/2016/5/14/chartex" xmlns:mc="http://schemas.openxmlformats.org/markup-compatibility/2006" xmlns:aink="http://schemas.microsoft.com/office/drawing/2016/ink" xmlns:am3d="http://schemas.microsoft.com/office/drawing/2017/model3d" xmlns:o="urn:schemas-microsoft-com:office:office" xmlns:oel="http://schemas.microsoft.com/office/2019/extlst" xmlns:r="http://schemas.openxmlformats.org/officeDocument/2006/relationships" xmlns:m="http://schemas.openxmlformats.org/officeDocument/2006/math" xmlns:v="urn:schemas-microsoft-com:vml" xmlns:wp14="http://schemas.microsoft.com/office/word/2010/wordprocessingDrawing" xmlns:wp="http://schemas.openxmlformats.org/drawingml/2006/wordprocessingDrawing" xmlns:w10="urn:schemas-microsoft-com:office:word" xmlns:w="http://schemas.openxmlformats.org/wordprocessingml/2006/main" xmlns:w14="http://schemas.microsoft.com/office/word/2010/wordml" xmlns:w15="http://schemas.microsoft.com/office/word/2012/wordml" xmlns:w16cex="http://schemas.microsoft.com/office/word/2018/wordml/cex" xmlns:w16cid="http://schemas.microsoft.com/office/word/2016/wordml/cid" xmlns:w16="http://schemas.microsoft.com/office/word/2018/wordml" xmlns:w16du="http://schemas.microsoft.com/office/word/2023/wordml/word16du" xmlns:w16sdtdh="http://schemas.microsoft.com/office/word/2020/wordml/sdtdatahash" xmlns:w16sdtfl="http://schemas.microsoft.com/office/word/2024/wordml/sdtformatlock" xmlns:w16se="http://schemas.microsoft.com/office/word/2015/wordml/symex" xmlns:wpg="http://schemas.microsoft.com/office/word/2010/wordprocessingGroup" xmlns:wpi="http://schemas.microsoft.com/office/word/2010/wordprocessingInk" xmlns:wne="http://schemas.microsoft.com/office/word/2006/wordml" xmlns:wps="http://schemas.microsoft.com/office/word/2010/wordprocessingShape" mc:Ignorable="w14 w15 w16se w16cid w16 w16cex w16sdtdh w16sdtfl w16du wp14">
   <w:footnote w:type="separator" w:id="-1">
     <w:p>
       <w:r>
@@ -3769,11 +5242,98 @@
 </file>
 
 <file path=word/numbering.xml><?xml version="1.0" encoding="utf-8"?>
-<w:numbering xmlns:wpc="http://schemas.microsoft.com/office/word/2010/wordprocessingCanvas" xmlns:cx="http://schemas.microsoft.com/office/drawing/2014/chartex" xmlns:cx1="http://schemas.microsoft.com/office/drawing/2015/9/8/chartex" xmlns:cx2="http://schemas.microsoft.com/office/drawing/2015/10/21/chartex" xmlns:cx3="http://schemas.microsoft.com/office/drawing/2016/5/9/chartex" xmlns:cx4="http://schemas.microsoft.com/office/drawing/2016/5/10/chartex" xmlns:cx5="http://schemas.microsoft.com/office/drawing/2016/5/11/chartex" xmlns:cx6="http://schemas.microsoft.com/office/drawing/2016/5/12/chartex" xmlns:cx7="http://schemas.microsoft.com/office/drawing/2016/5/13/chartex" xmlns:cx8="http://schemas.microsoft.com/office/drawing/2016/5/14/chartex" xmlns:mc="http://schemas.openxmlformats.org/markup-compatibility/2006" xmlns:aink="http://schemas.microsoft.com/office/drawing/2016/ink" xmlns:am3d="http://schemas.microsoft.com/office/drawing/2017/model3d" xmlns:o="urn:schemas-microsoft-com:office:office" xmlns:oel="http://schemas.microsoft.com/office/2019/extlst" xmlns:r="http://schemas.openxmlformats.org/officeDocument/2006/relationships" xmlns:m="http://schemas.openxmlformats.org/officeDocument/2006/math" xmlns:v="urn:schemas-microsoft-com:vml" xmlns:wp14="http://schemas.microsoft.com/office/word/2010/wordprocessingDrawing" xmlns:wp="http://schemas.openxmlformats.org/drawingml/2006/wordprocessingDrawing" xmlns:w10="urn:schemas-microsoft-com:office:word" xmlns:w="http://schemas.openxmlformats.org/wordprocessingml/2006/main" xmlns:w14="http://schemas.microsoft.com/office/word/2010/wordml" xmlns:w15="http://schemas.microsoft.com/office/word/2012/wordml" xmlns:w16cex="http://schemas.microsoft.com/office/word/2018/wordml/cex" xmlns:w16cid="http://schemas.microsoft.com/office/word/2016/wordml/cid" xmlns:w16="http://schemas.microsoft.com/office/word/2018/wordml" xmlns:w16sdtdh="http://schemas.microsoft.com/office/word/2020/wordml/sdtdatahash" xmlns:w16se="http://schemas.microsoft.com/office/word/2015/wordml/symex" xmlns:wpg="http://schemas.microsoft.com/office/word/2010/wordprocessingGroup" xmlns:wpi="http://schemas.microsoft.com/office/word/2010/wordprocessingInk" xmlns:wne="http://schemas.microsoft.com/office/word/2006/wordml" xmlns:wps="http://schemas.microsoft.com/office/word/2010/wordprocessingShape" mc:Ignorable="w14 w15 w16se w16cid w16 w16cex w16sdtdh wp14">
+<w:numbering xmlns:wpc="http://schemas.microsoft.com/office/word/2010/wordprocessingCanvas" xmlns:cx="http://schemas.microsoft.com/office/drawing/2014/chartex" xmlns:cx1="http://schemas.microsoft.com/office/drawing/2015/9/8/chartex" xmlns:cx2="http://schemas.microsoft.com/office/drawing/2015/10/21/chartex" xmlns:cx3="http://schemas.microsoft.com/office/drawing/2016/5/9/chartex" xmlns:cx4="http://schemas.microsoft.com/office/drawing/2016/5/10/chartex" xmlns:cx5="http://schemas.microsoft.com/office/drawing/2016/5/11/chartex" xmlns:cx6="http://schemas.microsoft.com/office/drawing/2016/5/12/chartex" xmlns:cx7="http://schemas.microsoft.com/office/drawing/2016/5/13/chartex" xmlns:cx8="http://schemas.microsoft.com/office/drawing/2016/5/14/chartex" xmlns:mc="http://schemas.openxmlformats.org/markup-compatibility/2006" xmlns:aink="http://schemas.microsoft.com/office/drawing/2016/ink" xmlns:am3d="http://schemas.microsoft.com/office/drawing/2017/model3d" xmlns:o="urn:schemas-microsoft-com:office:office" xmlns:oel="http://schemas.microsoft.com/office/2019/extlst" xmlns:r="http://schemas.openxmlformats.org/officeDocument/2006/relationships" xmlns:m="http://schemas.openxmlformats.org/officeDocument/2006/math" xmlns:v="urn:schemas-microsoft-com:vml" xmlns:wp14="http://schemas.microsoft.com/office/word/2010/wordprocessingDrawing" xmlns:wp="http://schemas.openxmlformats.org/drawingml/2006/wordprocessingDrawing" xmlns:w10="urn:schemas-microsoft-com:office:word" xmlns:w="http://schemas.openxmlformats.org/wordprocessingml/2006/main" xmlns:w14="http://schemas.microsoft.com/office/word/2010/wordml" xmlns:w15="http://schemas.microsoft.com/office/word/2012/wordml" xmlns:w16cex="http://schemas.microsoft.com/office/word/2018/wordml/cex" xmlns:w16cid="http://schemas.microsoft.com/office/word/2016/wordml/cid" xmlns:w16="http://schemas.microsoft.com/office/word/2018/wordml" xmlns:w16du="http://schemas.microsoft.com/office/word/2023/wordml/word16du" xmlns:w16sdtdh="http://schemas.microsoft.com/office/word/2020/wordml/sdtdatahash" xmlns:w16sdtfl="http://schemas.microsoft.com/office/word/2024/wordml/sdtformatlock" xmlns:w16se="http://schemas.microsoft.com/office/word/2015/wordml/symex" xmlns:wpg="http://schemas.microsoft.com/office/word/2010/wordprocessingGroup" xmlns:wpi="http://schemas.microsoft.com/office/word/2010/wordprocessingInk" xmlns:wne="http://schemas.microsoft.com/office/word/2006/wordml" xmlns:wps="http://schemas.microsoft.com/office/word/2010/wordprocessingShape" mc:Ignorable="w14 w15 w16se w16cid w16 w16cex w16sdtdh w16sdtfl w16du wp14">
   <w:abstractNum w:abstractNumId="0" w15:restartNumberingAfterBreak="0">
-    <w:nsid w:val="1CB328C7"/>
+    <w:nsid w:val="07697D33"/>
     <w:multiLevelType w:val="multilevel"/>
-    <w:tmpl w:val="46E67B04"/>
+    <w:tmpl w:val="AC3E5D24"/>
+    <w:styleLink w:val="WW8Num16"/>
+    <w:lvl w:ilvl="0">
+      <w:start w:val="1"/>
+      <w:numFmt w:val="upperRoman"/>
+      <w:lvlText w:val="%1."/>
+      <w:lvlJc w:val="left"/>
+      <w:pPr>
+        <w:ind w:left="720" w:hanging="720"/>
+      </w:pPr>
+    </w:lvl>
+    <w:lvl w:ilvl="1">
+      <w:start w:val="1"/>
+      <w:numFmt w:val="decimal"/>
+      <w:lvlText w:val="%2."/>
+      <w:lvlJc w:val="left"/>
+      <w:pPr>
+        <w:ind w:left="1080" w:hanging="360"/>
+      </w:pPr>
+    </w:lvl>
+    <w:lvl w:ilvl="2">
+      <w:start w:val="1"/>
+      <w:numFmt w:val="decimal"/>
+      <w:lvlText w:val="%3."/>
+      <w:lvlJc w:val="left"/>
+      <w:pPr>
+        <w:ind w:left="1440" w:hanging="360"/>
+      </w:pPr>
+    </w:lvl>
+    <w:lvl w:ilvl="3">
+      <w:start w:val="1"/>
+      <w:numFmt w:val="decimal"/>
+      <w:lvlText w:val="%4."/>
+      <w:lvlJc w:val="left"/>
+      <w:pPr>
+        <w:ind w:left="1800" w:hanging="360"/>
+      </w:pPr>
+    </w:lvl>
+    <w:lvl w:ilvl="4">
+      <w:start w:val="1"/>
+      <w:numFmt w:val="decimal"/>
+      <w:lvlText w:val="%5."/>
+      <w:lvlJc w:val="left"/>
+      <w:pPr>
+        <w:ind w:left="2160" w:hanging="360"/>
+      </w:pPr>
+    </w:lvl>
+    <w:lvl w:ilvl="5">
+      <w:start w:val="1"/>
+      <w:numFmt w:val="decimal"/>
+      <w:lvlText w:val="%6."/>
+      <w:lvlJc w:val="left"/>
+      <w:pPr>
+        <w:ind w:left="2520" w:hanging="360"/>
+      </w:pPr>
+    </w:lvl>
+    <w:lvl w:ilvl="6">
+      <w:start w:val="1"/>
+      <w:numFmt w:val="decimal"/>
+      <w:lvlText w:val="%7."/>
+      <w:lvlJc w:val="left"/>
+      <w:pPr>
+        <w:ind w:left="2880" w:hanging="360"/>
+      </w:pPr>
+    </w:lvl>
+    <w:lvl w:ilvl="7">
+      <w:start w:val="1"/>
+      <w:numFmt w:val="decimal"/>
+      <w:lvlText w:val="%8."/>
+      <w:lvlJc w:val="left"/>
+      <w:pPr>
+        <w:ind w:left="3240" w:hanging="360"/>
+      </w:pPr>
+    </w:lvl>
+    <w:lvl w:ilvl="8">
+      <w:start w:val="1"/>
+      <w:numFmt w:val="decimal"/>
+      <w:lvlText w:val="%9."/>
+      <w:lvlJc w:val="left"/>
+      <w:pPr>
+        <w:ind w:left="3600" w:hanging="360"/>
+      </w:pPr>
+    </w:lvl>
+  </w:abstractNum>
+  <w:abstractNum w:abstractNumId="1" w15:restartNumberingAfterBreak="0">
+    <w:nsid w:val="0DAC333A"/>
+    <w:multiLevelType w:val="multilevel"/>
+    <w:tmpl w:val="CE3A0F68"/>
     <w:styleLink w:val="WW8Num10"/>
     <w:lvl w:ilvl="0">
       <w:start w:val="4"/>
@@ -3857,10 +5417,10 @@
       </w:pPr>
     </w:lvl>
   </w:abstractNum>
-  <w:abstractNum w:abstractNumId="1" w15:restartNumberingAfterBreak="0">
-    <w:nsid w:val="20842C0A"/>
+  <w:abstractNum w:abstractNumId="2" w15:restartNumberingAfterBreak="0">
+    <w:nsid w:val="63FD2442"/>
     <w:multiLevelType w:val="multilevel"/>
-    <w:tmpl w:val="7FAA23DA"/>
+    <w:tmpl w:val="844A7A8A"/>
     <w:styleLink w:val="WW8Num11"/>
     <w:lvl w:ilvl="0">
       <w:numFmt w:val="bullet"/>
@@ -3946,18 +5506,18 @@
       </w:pPr>
     </w:lvl>
   </w:abstractNum>
-  <w:abstractNum w:abstractNumId="2" w15:restartNumberingAfterBreak="0">
-    <w:nsid w:val="3AFB70AF"/>
+  <w:abstractNum w:abstractNumId="3" w15:restartNumberingAfterBreak="0">
+    <w:nsid w:val="6FFB356A"/>
     <w:multiLevelType w:val="multilevel"/>
-    <w:tmpl w:val="4D1EF9E2"/>
-    <w:styleLink w:val="WW8Num16"/>
+    <w:tmpl w:val="D924BC8C"/>
+    <w:styleLink w:val="WW8Num5"/>
     <w:lvl w:ilvl="0">
       <w:start w:val="1"/>
-      <w:numFmt w:val="upperRoman"/>
-      <w:lvlText w:val="%1."/>
+      <w:numFmt w:val="lowerLetter"/>
+      <w:lvlText w:val="%1)"/>
       <w:lvlJc w:val="left"/>
       <w:pPr>
-        <w:ind w:left="720" w:hanging="720"/>
+        <w:ind w:left="360" w:hanging="360"/>
       </w:pPr>
     </w:lvl>
     <w:lvl w:ilvl="1">
@@ -4033,131 +5593,44 @@
       </w:pPr>
     </w:lvl>
   </w:abstractNum>
-  <w:abstractNum w:abstractNumId="3" w15:restartNumberingAfterBreak="0">
-    <w:nsid w:val="59724107"/>
-    <w:multiLevelType w:val="multilevel"/>
-    <w:tmpl w:val="D158BD8C"/>
-    <w:styleLink w:val="WW8Num5"/>
-    <w:lvl w:ilvl="0">
-      <w:start w:val="1"/>
-      <w:numFmt w:val="lowerLetter"/>
-      <w:lvlText w:val="%1)"/>
-      <w:lvlJc w:val="left"/>
-      <w:pPr>
-        <w:ind w:left="360" w:hanging="360"/>
-      </w:pPr>
-    </w:lvl>
-    <w:lvl w:ilvl="1">
-      <w:start w:val="1"/>
-      <w:numFmt w:val="decimal"/>
-      <w:lvlText w:val="%2."/>
-      <w:lvlJc w:val="left"/>
-      <w:pPr>
-        <w:ind w:left="1080" w:hanging="360"/>
-      </w:pPr>
-    </w:lvl>
-    <w:lvl w:ilvl="2">
-      <w:start w:val="1"/>
-      <w:numFmt w:val="decimal"/>
-      <w:lvlText w:val="%3."/>
-      <w:lvlJc w:val="left"/>
-      <w:pPr>
-        <w:ind w:left="1440" w:hanging="360"/>
-      </w:pPr>
-    </w:lvl>
-    <w:lvl w:ilvl="3">
-      <w:start w:val="1"/>
-      <w:numFmt w:val="decimal"/>
-      <w:lvlText w:val="%4."/>
-      <w:lvlJc w:val="left"/>
-      <w:pPr>
-        <w:ind w:left="1800" w:hanging="360"/>
-      </w:pPr>
-    </w:lvl>
-    <w:lvl w:ilvl="4">
-      <w:start w:val="1"/>
-      <w:numFmt w:val="decimal"/>
-      <w:lvlText w:val="%5."/>
-      <w:lvlJc w:val="left"/>
-      <w:pPr>
-        <w:ind w:left="2160" w:hanging="360"/>
-      </w:pPr>
-    </w:lvl>
-    <w:lvl w:ilvl="5">
-      <w:start w:val="1"/>
-      <w:numFmt w:val="decimal"/>
-      <w:lvlText w:val="%6."/>
-      <w:lvlJc w:val="left"/>
-      <w:pPr>
-        <w:ind w:left="2520" w:hanging="360"/>
-      </w:pPr>
-    </w:lvl>
-    <w:lvl w:ilvl="6">
-      <w:start w:val="1"/>
-      <w:numFmt w:val="decimal"/>
-      <w:lvlText w:val="%7."/>
-      <w:lvlJc w:val="left"/>
-      <w:pPr>
-        <w:ind w:left="2880" w:hanging="360"/>
-      </w:pPr>
-    </w:lvl>
-    <w:lvl w:ilvl="7">
-      <w:start w:val="1"/>
-      <w:numFmt w:val="decimal"/>
-      <w:lvlText w:val="%8."/>
-      <w:lvlJc w:val="left"/>
-      <w:pPr>
-        <w:ind w:left="3240" w:hanging="360"/>
-      </w:pPr>
-    </w:lvl>
-    <w:lvl w:ilvl="8">
-      <w:start w:val="1"/>
-      <w:numFmt w:val="decimal"/>
-      <w:lvlText w:val="%9."/>
-      <w:lvlJc w:val="left"/>
-      <w:pPr>
-        <w:ind w:left="3600" w:hanging="360"/>
-      </w:pPr>
-    </w:lvl>
-  </w:abstractNum>
-  <w:num w:numId="1" w16cid:durableId="1913349031">
+  <w:num w:numId="1" w16cid:durableId="1604411347">
+    <w:abstractNumId w:val="0"/>
+  </w:num>
+  <w:num w:numId="2" w16cid:durableId="2107529588">
+    <w:abstractNumId w:val="3"/>
+  </w:num>
+  <w:num w:numId="3" w16cid:durableId="925768474">
+    <w:abstractNumId w:val="1"/>
+  </w:num>
+  <w:num w:numId="4" w16cid:durableId="1170944288">
     <w:abstractNumId w:val="2"/>
   </w:num>
-  <w:num w:numId="2" w16cid:durableId="597832530">
-    <w:abstractNumId w:val="3"/>
-  </w:num>
-  <w:num w:numId="3" w16cid:durableId="1894924052">
+  <w:num w:numId="5" w16cid:durableId="852106555">
     <w:abstractNumId w:val="0"/>
-  </w:num>
-  <w:num w:numId="4" w16cid:durableId="1378050092">
-    <w:abstractNumId w:val="1"/>
-  </w:num>
-  <w:num w:numId="5" w16cid:durableId="932010136">
-    <w:abstractNumId w:val="2"/>
     <w:lvlOverride w:ilvl="0">
       <w:startOverride w:val="1"/>
     </w:lvlOverride>
   </w:num>
-  <w:num w:numId="6" w16cid:durableId="1990556109">
+  <w:num w:numId="6" w16cid:durableId="172843553">
     <w:abstractNumId w:val="3"/>
     <w:lvlOverride w:ilvl="0">
       <w:startOverride w:val="1"/>
     </w:lvlOverride>
   </w:num>
-  <w:num w:numId="7" w16cid:durableId="145321436">
-    <w:abstractNumId w:val="0"/>
+  <w:num w:numId="7" w16cid:durableId="1664044064">
+    <w:abstractNumId w:val="1"/>
     <w:lvlOverride w:ilvl="0">
       <w:startOverride w:val="4"/>
     </w:lvlOverride>
   </w:num>
-  <w:num w:numId="8" w16cid:durableId="1344285501">
-    <w:abstractNumId w:val="1"/>
+  <w:num w:numId="8" w16cid:durableId="671295898">
+    <w:abstractNumId w:val="2"/>
   </w:num>
 </w:numbering>
 </file>
 
 <file path=word/styles.xml><?xml version="1.0" encoding="utf-8"?>
-<w:styles xmlns:mc="http://schemas.openxmlformats.org/markup-compatibility/2006" xmlns:r="http://schemas.openxmlformats.org/officeDocument/2006/relationships" xmlns:w="http://schemas.openxmlformats.org/wordprocessingml/2006/main" xmlns:w14="http://schemas.microsoft.com/office/word/2010/wordml" xmlns:w15="http://schemas.microsoft.com/office/word/2012/wordml" xmlns:w16cex="http://schemas.microsoft.com/office/word/2018/wordml/cex" xmlns:w16cid="http://schemas.microsoft.com/office/word/2016/wordml/cid" xmlns:w16="http://schemas.microsoft.com/office/word/2018/wordml" xmlns:w16sdtdh="http://schemas.microsoft.com/office/word/2020/wordml/sdtdatahash" xmlns:w16se="http://schemas.microsoft.com/office/word/2015/wordml/symex" mc:Ignorable="w14 w15 w16se w16cid w16 w16cex w16sdtdh">
+<w:styles xmlns:mc="http://schemas.openxmlformats.org/markup-compatibility/2006" xmlns:r="http://schemas.openxmlformats.org/officeDocument/2006/relationships" xmlns:w="http://schemas.openxmlformats.org/wordprocessingml/2006/main" xmlns:w14="http://schemas.microsoft.com/office/word/2010/wordml" xmlns:w15="http://schemas.microsoft.com/office/word/2012/wordml" xmlns:w16cex="http://schemas.microsoft.com/office/word/2018/wordml/cex" xmlns:w16cid="http://schemas.microsoft.com/office/word/2016/wordml/cid" xmlns:w16="http://schemas.microsoft.com/office/word/2018/wordml" xmlns:w16du="http://schemas.microsoft.com/office/word/2023/wordml/word16du" xmlns:w16sdtdh="http://schemas.microsoft.com/office/word/2020/wordml/sdtdatahash" xmlns:w16sdtfl="http://schemas.microsoft.com/office/word/2024/wordml/sdtformatlock" xmlns:w16se="http://schemas.microsoft.com/office/word/2015/wordml/symex" mc:Ignorable="w14 w15 w16se w16cid w16 w16cex w16sdtdh w16sdtfl w16du">
   <w:docDefaults>
     <w:rPrDefault>
       <w:rPr>

</xml_diff>